<commit_message>
- Ataskaita + testavimo set;ai
</commit_message>
<xml_diff>
--- a/BoF/Ataskaita.docx
+++ b/BoF/Ataskaita.docx
@@ -2,356 +2,6 @@
 <file path=word/document.xml><?xml version="1.0" encoding="utf-8"?>
 <w:document xmlns:wpc="http://schemas.microsoft.com/office/word/2010/wordprocessingCanvas" xmlns:cx="http://schemas.microsoft.com/office/drawing/2014/chartex" xmlns:cx1="http://schemas.microsoft.com/office/drawing/2015/9/8/chartex" xmlns:cx2="http://schemas.microsoft.com/office/drawing/2015/10/21/chartex" xmlns:cx3="http://schemas.microsoft.com/office/drawing/2016/5/9/chartex" xmlns:cx4="http://schemas.microsoft.com/office/drawing/2016/5/10/chartex" xmlns:cx5="http://schemas.microsoft.com/office/drawing/2016/5/11/chartex" xmlns:mc="http://schemas.openxmlformats.org/markup-compatibility/2006" xmlns:o="urn:schemas-microsoft-com:office:office" xmlns:r="http://schemas.openxmlformats.org/officeDocument/2006/relationships" xmlns:m="http://schemas.openxmlformats.org/officeDocument/2006/math" xmlns:v="urn:schemas-microsoft-com:vml" xmlns:wp14="http://schemas.microsoft.com/office/word/2010/wordprocessingDrawing" xmlns:wp="http://schemas.openxmlformats.org/drawingml/2006/wordprocessingDrawing" xmlns:w10="urn:schemas-microsoft-com:office:word" xmlns:w="http://schemas.openxmlformats.org/wordprocessingml/2006/main" xmlns:w14="http://schemas.microsoft.com/office/word/2010/wordml" xmlns:w15="http://schemas.microsoft.com/office/word/2012/wordml" xmlns:w16se="http://schemas.microsoft.com/office/word/2015/wordml/symex" xmlns:wpg="http://schemas.microsoft.com/office/word/2010/wordprocessingGroup" xmlns:wpi="http://schemas.microsoft.com/office/word/2010/wordprocessingInk" xmlns:wne="http://schemas.microsoft.com/office/word/2006/wordml" xmlns:wps="http://schemas.microsoft.com/office/word/2010/wordprocessingShape" mc:Ignorable="w14 w15 w16se wp14">
   <w:body>
-    <w:p>
-      <w:pPr>
-        <w:jc w:val="center"/>
-        <w:rPr>
-          <w:b/>
-          <w:sz w:val="32"/>
-          <w:szCs w:val="32"/>
-        </w:rPr>
-      </w:pPr>
-      <w:r>
-        <w:rPr>
-          <w:b/>
-          <w:sz w:val="32"/>
-          <w:szCs w:val="32"/>
-        </w:rPr>
-        <w:t>KAUNO TECHNOLOGIJOS UNIVERSITETAS</w:t>
-      </w:r>
-    </w:p>
-    <w:p>
-      <w:pPr>
-        <w:jc w:val="center"/>
-        <w:rPr>
-          <w:b/>
-          <w:sz w:val="32"/>
-          <w:szCs w:val="32"/>
-        </w:rPr>
-      </w:pPr>
-      <w:r>
-        <w:rPr>
-          <w:b/>
-          <w:sz w:val="32"/>
-          <w:szCs w:val="32"/>
-        </w:rPr>
-        <w:t>INFORMATIKOS FAKULTETAS</w:t>
-      </w:r>
-    </w:p>
-    <w:p>
-      <w:pPr>
-        <w:jc w:val="center"/>
-        <w:rPr>
-          <w:b/>
-          <w:sz w:val="32"/>
-          <w:szCs w:val="32"/>
-        </w:rPr>
-      </w:pPr>
-    </w:p>
-    <w:p>
-      <w:pPr>
-        <w:jc w:val="center"/>
-        <w:rPr>
-          <w:b/>
-          <w:sz w:val="32"/>
-          <w:szCs w:val="32"/>
-        </w:rPr>
-      </w:pPr>
-    </w:p>
-    <w:p>
-      <w:pPr>
-        <w:jc w:val="center"/>
-        <w:rPr>
-          <w:b/>
-          <w:sz w:val="32"/>
-          <w:szCs w:val="32"/>
-        </w:rPr>
-      </w:pPr>
-    </w:p>
-    <w:p>
-      <w:pPr>
-        <w:jc w:val="center"/>
-        <w:rPr>
-          <w:b/>
-          <w:sz w:val="32"/>
-          <w:szCs w:val="32"/>
-        </w:rPr>
-      </w:pPr>
-    </w:p>
-    <w:p>
-      <w:pPr>
-        <w:jc w:val="center"/>
-        <w:rPr>
-          <w:b/>
-          <w:sz w:val="32"/>
-          <w:szCs w:val="32"/>
-        </w:rPr>
-      </w:pPr>
-    </w:p>
-    <w:p>
-      <w:pPr>
-        <w:jc w:val="center"/>
-        <w:rPr>
-          <w:b/>
-          <w:sz w:val="32"/>
-          <w:szCs w:val="32"/>
-        </w:rPr>
-      </w:pPr>
-    </w:p>
-    <w:p>
-      <w:pPr>
-        <w:jc w:val="center"/>
-        <w:rPr>
-          <w:b/>
-          <w:sz w:val="32"/>
-          <w:szCs w:val="32"/>
-        </w:rPr>
-      </w:pPr>
-      <w:r>
-        <w:rPr>
-          <w:b/>
-          <w:sz w:val="32"/>
-          <w:szCs w:val="32"/>
-        </w:rPr>
-        <w:t>KOMPIUTERIŲ TINKLAI IR INTERNETINĖS TECHNOLOGIJOS</w:t>
-      </w:r>
-      <w:r>
-        <w:rPr>
-          <w:b/>
-          <w:sz w:val="32"/>
-          <w:szCs w:val="32"/>
-        </w:rPr>
-        <w:t xml:space="preserve"> (</w:t>
-      </w:r>
-      <w:r>
-        <w:rPr>
-          <w:b/>
-          <w:sz w:val="32"/>
-          <w:szCs w:val="32"/>
-        </w:rPr>
-        <w:t>T120B145</w:t>
-      </w:r>
-      <w:r>
-        <w:rPr>
-          <w:b/>
-          <w:sz w:val="32"/>
-          <w:szCs w:val="32"/>
-        </w:rPr>
-        <w:t>)</w:t>
-      </w:r>
-    </w:p>
-    <w:p>
-      <w:pPr>
-        <w:jc w:val="center"/>
-        <w:rPr>
-          <w:sz w:val="32"/>
-          <w:szCs w:val="32"/>
-        </w:rPr>
-      </w:pPr>
-      <w:r>
-        <w:rPr>
-          <w:b/>
-          <w:sz w:val="32"/>
-          <w:szCs w:val="32"/>
-        </w:rPr>
-        <w:t>Kompiuterių tinklo projektavimas ir modeliavimas</w:t>
-      </w:r>
-    </w:p>
-    <w:p>
-      <w:pPr>
-        <w:jc w:val="center"/>
-        <w:rPr>
-          <w:sz w:val="28"/>
-          <w:szCs w:val="28"/>
-        </w:rPr>
-      </w:pPr>
-    </w:p>
-    <w:p>
-      <w:pPr>
-        <w:jc w:val="right"/>
-        <w:rPr>
-          <w:sz w:val="28"/>
-          <w:szCs w:val="28"/>
-        </w:rPr>
-      </w:pPr>
-    </w:p>
-    <w:p>
-      <w:pPr>
-        <w:jc w:val="right"/>
-        <w:rPr>
-          <w:sz w:val="28"/>
-          <w:szCs w:val="28"/>
-        </w:rPr>
-      </w:pPr>
-      <w:r>
-        <w:rPr>
-          <w:sz w:val="28"/>
-          <w:szCs w:val="28"/>
-        </w:rPr>
-        <w:t>Atliko: IF</w:t>
-      </w:r>
-      <w:r>
-        <w:rPr>
-          <w:sz w:val="28"/>
-          <w:szCs w:val="28"/>
-        </w:rPr>
-        <w:t>F – 4/3 gr. studentas</w:t>
-      </w:r>
-    </w:p>
-    <w:p>
-      <w:pPr>
-        <w:jc w:val="right"/>
-        <w:rPr>
-          <w:sz w:val="28"/>
-          <w:szCs w:val="28"/>
-        </w:rPr>
-      </w:pPr>
-      <w:r>
-        <w:rPr>
-          <w:sz w:val="28"/>
-          <w:szCs w:val="28"/>
-        </w:rPr>
-        <w:t>Rokas Vaitkevičius</w:t>
-      </w:r>
-    </w:p>
-    <w:p>
-      <w:pPr>
-        <w:jc w:val="right"/>
-        <w:rPr>
-          <w:sz w:val="28"/>
-          <w:szCs w:val="28"/>
-        </w:rPr>
-      </w:pPr>
-      <w:r>
-        <w:rPr>
-          <w:sz w:val="28"/>
-          <w:szCs w:val="28"/>
-        </w:rPr>
-        <w:t xml:space="preserve">Priėmė: </w:t>
-      </w:r>
-    </w:p>
-    <w:p>
-      <w:pPr>
-        <w:jc w:val="right"/>
-        <w:rPr>
-          <w:sz w:val="28"/>
-          <w:szCs w:val="28"/>
-        </w:rPr>
-      </w:pPr>
-      <w:r>
-        <w:rPr>
-          <w:sz w:val="28"/>
-          <w:szCs w:val="28"/>
-        </w:rPr>
-        <w:t xml:space="preserve">dėst. </w:t>
-      </w:r>
-      <w:r>
-        <w:rPr>
-          <w:sz w:val="28"/>
-          <w:szCs w:val="28"/>
-        </w:rPr>
-        <w:t>R. Plėštys</w:t>
-      </w:r>
-    </w:p>
-    <w:p>
-      <w:pPr>
-        <w:jc w:val="right"/>
-        <w:rPr>
-          <w:sz w:val="28"/>
-          <w:szCs w:val="28"/>
-        </w:rPr>
-      </w:pPr>
-    </w:p>
-    <w:p>
-      <w:pPr>
-        <w:jc w:val="right"/>
-        <w:rPr>
-          <w:sz w:val="28"/>
-          <w:szCs w:val="28"/>
-        </w:rPr>
-      </w:pPr>
-    </w:p>
-    <w:p>
-      <w:pPr>
-        <w:jc w:val="right"/>
-        <w:rPr>
-          <w:sz w:val="28"/>
-          <w:szCs w:val="28"/>
-        </w:rPr>
-      </w:pPr>
-    </w:p>
-    <w:p>
-      <w:pPr>
-        <w:jc w:val="right"/>
-        <w:rPr>
-          <w:sz w:val="28"/>
-          <w:szCs w:val="28"/>
-        </w:rPr>
-      </w:pPr>
-    </w:p>
-    <w:p>
-      <w:pPr>
-        <w:jc w:val="right"/>
-        <w:rPr>
-          <w:sz w:val="28"/>
-          <w:szCs w:val="28"/>
-        </w:rPr>
-      </w:pPr>
-    </w:p>
-    <w:p>
-      <w:pPr>
-        <w:jc w:val="right"/>
-        <w:rPr>
-          <w:sz w:val="28"/>
-          <w:szCs w:val="28"/>
-        </w:rPr>
-      </w:pPr>
-    </w:p>
-    <w:p>
-      <w:pPr>
-        <w:jc w:val="center"/>
-        <w:rPr>
-          <w:sz w:val="28"/>
-          <w:szCs w:val="28"/>
-        </w:rPr>
-      </w:pPr>
-    </w:p>
-    <w:p>
-      <w:pPr>
-        <w:jc w:val="center"/>
-        <w:rPr>
-          <w:sz w:val="28"/>
-          <w:szCs w:val="28"/>
-        </w:rPr>
-      </w:pPr>
-    </w:p>
-    <w:p>
-      <w:pPr>
-        <w:jc w:val="center"/>
-        <w:rPr>
-          <w:sz w:val="28"/>
-          <w:szCs w:val="28"/>
-        </w:rPr>
-      </w:pPr>
-    </w:p>
-    <w:p>
-      <w:pPr>
-        <w:jc w:val="center"/>
-        <w:rPr>
-          <w:b/>
-          <w:sz w:val="32"/>
-          <w:szCs w:val="32"/>
-        </w:rPr>
-      </w:pPr>
-      <w:r>
-        <w:rPr>
-          <w:b/>
-          <w:sz w:val="32"/>
-          <w:szCs w:val="32"/>
-        </w:rPr>
-        <w:t>KAUNAS 2016</w:t>
-      </w:r>
-    </w:p>
     <w:p>
       <w:pPr>
         <w:pStyle w:val="TOCHeading"/>
@@ -360,13 +10,12 @@
           <w:lang w:val="lt-LT"/>
         </w:rPr>
       </w:pPr>
-      <w:bookmarkStart w:id="0" w:name="_Toc467703321"/>
+      <w:bookmarkStart w:id="0" w:name="_Toc483521760"/>
       <w:r>
         <w:rPr>
           <w:rStyle w:val="Heading1Char"/>
           <w:lang w:val="lt-LT"/>
         </w:rPr>
-        <w:lastRenderedPageBreak/>
         <w:t>Turinys</w:t>
       </w:r>
       <w:bookmarkEnd w:id="0"/>
@@ -381,6 +30,7 @@
           <w:rFonts w:asciiTheme="minorHAnsi" w:eastAsiaTheme="minorEastAsia" w:hAnsiTheme="minorHAnsi" w:cstheme="minorBidi"/>
           <w:noProof/>
           <w:sz w:val="22"/>
+          <w:lang w:eastAsia="lt-LT"/>
         </w:rPr>
       </w:pPr>
       <w:r>
@@ -392,7 +42,7 @@
       <w:r>
         <w:fldChar w:fldCharType="separate"/>
       </w:r>
-      <w:hyperlink w:anchor="_Toc467703321" w:history="1">
+      <w:hyperlink w:anchor="_Toc483521760" w:history="1">
         <w:r>
           <w:rPr>
             <w:rStyle w:val="Hyperlink"/>
@@ -419,7 +69,7 @@
             <w:noProof/>
             <w:webHidden/>
           </w:rPr>
-          <w:instrText xml:space="preserve"> PAGEREF _Toc467703321 \h </w:instrText>
+          <w:instrText xml:space="preserve"> PAGEREF _Toc483521760 \h </w:instrText>
         </w:r>
         <w:r>
           <w:rPr>
@@ -439,7 +89,7 @@
             <w:noProof/>
             <w:webHidden/>
           </w:rPr>
-          <w:t>2</w:t>
+          <w:t>1</w:t>
         </w:r>
         <w:r>
           <w:rPr>
@@ -461,9 +111,10 @@
           <w:rFonts w:asciiTheme="minorHAnsi" w:eastAsiaTheme="minorEastAsia" w:hAnsiTheme="minorHAnsi" w:cstheme="minorBidi"/>
           <w:noProof/>
           <w:sz w:val="22"/>
+          <w:lang w:eastAsia="lt-LT"/>
         </w:rPr>
       </w:pPr>
-      <w:hyperlink w:anchor="_Toc467703322" w:history="1">
+      <w:hyperlink w:anchor="_Toc483521761" w:history="1">
         <w:r>
           <w:rPr>
             <w:rStyle w:val="Hyperlink"/>
@@ -476,6 +127,7 @@
             <w:rFonts w:asciiTheme="minorHAnsi" w:eastAsiaTheme="minorEastAsia" w:hAnsiTheme="minorHAnsi" w:cstheme="minorBidi"/>
             <w:noProof/>
             <w:sz w:val="22"/>
+            <w:lang w:eastAsia="lt-LT"/>
           </w:rPr>
           <w:tab/>
         </w:r>
@@ -484,7 +136,7 @@
             <w:rStyle w:val="Hyperlink"/>
             <w:noProof/>
           </w:rPr>
-          <w:t>Įvadas</w:t>
+          <w:t>Bag of features</w:t>
         </w:r>
         <w:r>
           <w:rPr>
@@ -505,7 +157,7 @@
             <w:noProof/>
             <w:webHidden/>
           </w:rPr>
-          <w:instrText xml:space="preserve"> PAGEREF _Toc467703322 \h </w:instrText>
+          <w:instrText xml:space="preserve"> PAGEREF _Toc483521761 \h </w:instrText>
         </w:r>
         <w:r>
           <w:rPr>
@@ -525,7 +177,95 @@
             <w:noProof/>
             <w:webHidden/>
           </w:rPr>
-          <w:t>3</w:t>
+          <w:t>2</w:t>
+        </w:r>
+        <w:r>
+          <w:rPr>
+            <w:noProof/>
+            <w:webHidden/>
+          </w:rPr>
+          <w:fldChar w:fldCharType="end"/>
+        </w:r>
+      </w:hyperlink>
+    </w:p>
+    <w:p>
+      <w:pPr>
+        <w:pStyle w:val="TOC1"/>
+        <w:tabs>
+          <w:tab w:val="left" w:pos="480"/>
+          <w:tab w:val="right" w:leader="dot" w:pos="10054"/>
+        </w:tabs>
+        <w:rPr>
+          <w:rFonts w:asciiTheme="minorHAnsi" w:eastAsiaTheme="minorEastAsia" w:hAnsiTheme="minorHAnsi" w:cstheme="minorBidi"/>
+          <w:noProof/>
+          <w:sz w:val="22"/>
+          <w:lang w:eastAsia="lt-LT"/>
+        </w:rPr>
+      </w:pPr>
+      <w:hyperlink w:anchor="_Toc483521762" w:history="1">
+        <w:r>
+          <w:rPr>
+            <w:rStyle w:val="Hyperlink"/>
+            <w:noProof/>
+          </w:rPr>
+          <w:t>2.</w:t>
+        </w:r>
+        <w:r>
+          <w:rPr>
+            <w:rFonts w:asciiTheme="minorHAnsi" w:eastAsiaTheme="minorEastAsia" w:hAnsiTheme="minorHAnsi" w:cstheme="minorBidi"/>
+            <w:noProof/>
+            <w:sz w:val="22"/>
+            <w:lang w:eastAsia="lt-LT"/>
+          </w:rPr>
+          <w:tab/>
+        </w:r>
+        <w:r>
+          <w:rPr>
+            <w:rStyle w:val="Hyperlink"/>
+            <w:noProof/>
+          </w:rPr>
+          <w:t>Tyrimas</w:t>
+        </w:r>
+        <w:r>
+          <w:rPr>
+            <w:noProof/>
+            <w:webHidden/>
+          </w:rPr>
+          <w:tab/>
+        </w:r>
+        <w:r>
+          <w:rPr>
+            <w:noProof/>
+            <w:webHidden/>
+          </w:rPr>
+          <w:fldChar w:fldCharType="begin"/>
+        </w:r>
+        <w:r>
+          <w:rPr>
+            <w:noProof/>
+            <w:webHidden/>
+          </w:rPr>
+          <w:instrText xml:space="preserve"> PAGEREF _Toc483521762 \h </w:instrText>
+        </w:r>
+        <w:r>
+          <w:rPr>
+            <w:noProof/>
+            <w:webHidden/>
+          </w:rPr>
+        </w:r>
+        <w:r>
+          <w:rPr>
+            <w:noProof/>
+            <w:webHidden/>
+          </w:rPr>
+          <w:fldChar w:fldCharType="separate"/>
+        </w:r>
+        <w:r>
+          <w:rPr>
+            <w:noProof/>
+            <w:webHidden/>
+          </w:rPr>
+          <w:t>2</w:t>
         </w:r>
         <w:r>
           <w:rPr>
@@ -547,21 +287,23 @@
           <w:rFonts w:asciiTheme="minorHAnsi" w:eastAsiaTheme="minorEastAsia" w:hAnsiTheme="minorHAnsi" w:cstheme="minorBidi"/>
           <w:noProof/>
           <w:sz w:val="22"/>
+          <w:lang w:eastAsia="lt-LT"/>
         </w:rPr>
       </w:pPr>
-      <w:hyperlink w:anchor="_Toc467703323" w:history="1">
+      <w:hyperlink w:anchor="_Toc483521763" w:history="1">
         <w:r>
           <w:rPr>
             <w:rStyle w:val="Hyperlink"/>
             <w:noProof/>
           </w:rPr>
-          <w:t>1.1</w:t>
+          <w:t>2.1</w:t>
         </w:r>
         <w:r>
           <w:rPr>
             <w:rFonts w:asciiTheme="minorHAnsi" w:eastAsiaTheme="minorEastAsia" w:hAnsiTheme="minorHAnsi" w:cstheme="minorBidi"/>
             <w:noProof/>
             <w:sz w:val="22"/>
+            <w:lang w:eastAsia="lt-LT"/>
           </w:rPr>
           <w:tab/>
         </w:r>
@@ -570,7 +312,7 @@
             <w:rStyle w:val="Hyperlink"/>
             <w:noProof/>
           </w:rPr>
-          <w:t>Užduotis</w:t>
+          <w:t>60-40</w:t>
         </w:r>
         <w:r>
           <w:rPr>
@@ -591,7 +333,7 @@
             <w:noProof/>
             <w:webHidden/>
           </w:rPr>
-          <w:instrText xml:space="preserve"> PAGEREF _Toc467703323 \h </w:instrText>
+          <w:instrText xml:space="preserve"> PAGEREF _Toc483521763 \h </w:instrText>
         </w:r>
         <w:r>
           <w:rPr>
@@ -611,7 +353,7 @@
             <w:noProof/>
             <w:webHidden/>
           </w:rPr>
-          <w:t>3</w:t>
+          <w:t>2</w:t>
         </w:r>
         <w:r>
           <w:rPr>
@@ -633,21 +375,23 @@
           <w:rFonts w:asciiTheme="minorHAnsi" w:eastAsiaTheme="minorEastAsia" w:hAnsiTheme="minorHAnsi" w:cstheme="minorBidi"/>
           <w:noProof/>
           <w:sz w:val="22"/>
+          <w:lang w:eastAsia="lt-LT"/>
         </w:rPr>
       </w:pPr>
-      <w:hyperlink w:anchor="_Toc467703324" w:history="1">
+      <w:hyperlink w:anchor="_Toc483521764" w:history="1">
         <w:r>
           <w:rPr>
             <w:rStyle w:val="Hyperlink"/>
             <w:noProof/>
           </w:rPr>
-          <w:t>1.2</w:t>
+          <w:t>2.2</w:t>
         </w:r>
         <w:r>
           <w:rPr>
             <w:rFonts w:asciiTheme="minorHAnsi" w:eastAsiaTheme="minorEastAsia" w:hAnsiTheme="minorHAnsi" w:cstheme="minorBidi"/>
             <w:noProof/>
             <w:sz w:val="22"/>
+            <w:lang w:eastAsia="lt-LT"/>
           </w:rPr>
           <w:tab/>
         </w:r>
@@ -656,7 +400,7 @@
             <w:rStyle w:val="Hyperlink"/>
             <w:noProof/>
           </w:rPr>
-          <w:t>Rajono paveiksliukas</w:t>
+          <w:t>50-50</w:t>
         </w:r>
         <w:r>
           <w:rPr>
@@ -677,7 +421,7 @@
             <w:noProof/>
             <w:webHidden/>
           </w:rPr>
-          <w:instrText xml:space="preserve"> PAGEREF _Toc467703324 \h </w:instrText>
+          <w:instrText xml:space="preserve"> PAGEREF _Toc483521764 \h </w:instrText>
         </w:r>
         <w:r>
           <w:rPr>
@@ -698,6 +442,94 @@
             <w:webHidden/>
           </w:rPr>
           <w:t>3</w:t>
+        </w:r>
+        <w:r>
+          <w:rPr>
+            <w:noProof/>
+            <w:webHidden/>
+          </w:rPr>
+          <w:fldChar w:fldCharType="end"/>
+        </w:r>
+      </w:hyperlink>
+    </w:p>
+    <w:p>
+      <w:pPr>
+        <w:pStyle w:val="TOC2"/>
+        <w:tabs>
+          <w:tab w:val="left" w:pos="880"/>
+          <w:tab w:val="right" w:leader="dot" w:pos="10054"/>
+        </w:tabs>
+        <w:rPr>
+          <w:rFonts w:asciiTheme="minorHAnsi" w:eastAsiaTheme="minorEastAsia" w:hAnsiTheme="minorHAnsi" w:cstheme="minorBidi"/>
+          <w:noProof/>
+          <w:sz w:val="22"/>
+          <w:lang w:eastAsia="lt-LT"/>
+        </w:rPr>
+      </w:pPr>
+      <w:hyperlink w:anchor="_Toc483521765" w:history="1">
+        <w:r>
+          <w:rPr>
+            <w:rStyle w:val="Hyperlink"/>
+            <w:noProof/>
+          </w:rPr>
+          <w:t>2.3</w:t>
+        </w:r>
+        <w:r>
+          <w:rPr>
+            <w:rFonts w:asciiTheme="minorHAnsi" w:eastAsiaTheme="minorEastAsia" w:hAnsiTheme="minorHAnsi" w:cstheme="minorBidi"/>
+            <w:noProof/>
+            <w:sz w:val="22"/>
+            <w:lang w:eastAsia="lt-LT"/>
+          </w:rPr>
+          <w:tab/>
+        </w:r>
+        <w:r>
+          <w:rPr>
+            <w:rStyle w:val="Hyperlink"/>
+            <w:noProof/>
+          </w:rPr>
+          <w:t>70-30</w:t>
+        </w:r>
+        <w:r>
+          <w:rPr>
+            <w:noProof/>
+            <w:webHidden/>
+          </w:rPr>
+          <w:tab/>
+        </w:r>
+        <w:r>
+          <w:rPr>
+            <w:noProof/>
+            <w:webHidden/>
+          </w:rPr>
+          <w:fldChar w:fldCharType="begin"/>
+        </w:r>
+        <w:r>
+          <w:rPr>
+            <w:noProof/>
+            <w:webHidden/>
+          </w:rPr>
+          <w:instrText xml:space="preserve"> PAGEREF _Toc483521765 \h </w:instrText>
+        </w:r>
+        <w:r>
+          <w:rPr>
+            <w:noProof/>
+            <w:webHidden/>
+          </w:rPr>
+        </w:r>
+        <w:r>
+          <w:rPr>
+            <w:noProof/>
+            <w:webHidden/>
+          </w:rPr>
+          <w:fldChar w:fldCharType="separate"/>
+        </w:r>
+        <w:r>
+          <w:rPr>
+            <w:noProof/>
+            <w:webHidden/>
+          </w:rPr>
+          <w:t>4</w:t>
         </w:r>
         <w:r>
           <w:rPr>
@@ -719,21 +551,23 @@
           <w:rFonts w:asciiTheme="minorHAnsi" w:eastAsiaTheme="minorEastAsia" w:hAnsiTheme="minorHAnsi" w:cstheme="minorBidi"/>
           <w:noProof/>
           <w:sz w:val="22"/>
+          <w:lang w:eastAsia="lt-LT"/>
         </w:rPr>
       </w:pPr>
-      <w:hyperlink w:anchor="_Toc467703325" w:history="1">
+      <w:hyperlink w:anchor="_Toc483521766" w:history="1">
         <w:r>
           <w:rPr>
             <w:rStyle w:val="Hyperlink"/>
             <w:noProof/>
           </w:rPr>
-          <w:t>2.</w:t>
+          <w:t>3.</w:t>
         </w:r>
         <w:r>
           <w:rPr>
             <w:rFonts w:asciiTheme="minorHAnsi" w:eastAsiaTheme="minorEastAsia" w:hAnsiTheme="minorHAnsi" w:cstheme="minorBidi"/>
             <w:noProof/>
             <w:sz w:val="22"/>
+            <w:lang w:eastAsia="lt-LT"/>
           </w:rPr>
           <w:tab/>
         </w:r>
@@ -742,7 +576,7 @@
             <w:rStyle w:val="Hyperlink"/>
             <w:noProof/>
           </w:rPr>
-          <w:t>Tinklo topologinės schemos projektavimas</w:t>
+          <w:t>kodas</w:t>
         </w:r>
         <w:r>
           <w:rPr>
@@ -763,265 +597,7 @@
             <w:noProof/>
             <w:webHidden/>
           </w:rPr>
-          <w:instrText xml:space="preserve"> PAGEREF _Toc467703325 \h </w:instrText>
-        </w:r>
-        <w:r>
-          <w:rPr>
-            <w:noProof/>
-            <w:webHidden/>
-          </w:rPr>
-        </w:r>
-        <w:r>
-          <w:rPr>
-            <w:noProof/>
-            <w:webHidden/>
-          </w:rPr>
-          <w:fldChar w:fldCharType="separate"/>
-        </w:r>
-        <w:r>
-          <w:rPr>
-            <w:noProof/>
-            <w:webHidden/>
-          </w:rPr>
-          <w:t>4</w:t>
-        </w:r>
-        <w:r>
-          <w:rPr>
-            <w:noProof/>
-            <w:webHidden/>
-          </w:rPr>
-          <w:fldChar w:fldCharType="end"/>
-        </w:r>
-      </w:hyperlink>
-    </w:p>
-    <w:p>
-      <w:pPr>
-        <w:pStyle w:val="TOC2"/>
-        <w:tabs>
-          <w:tab w:val="left" w:pos="880"/>
-          <w:tab w:val="right" w:leader="dot" w:pos="10054"/>
-        </w:tabs>
-        <w:rPr>
-          <w:rFonts w:asciiTheme="minorHAnsi" w:eastAsiaTheme="minorEastAsia" w:hAnsiTheme="minorHAnsi" w:cstheme="minorBidi"/>
-          <w:noProof/>
-          <w:sz w:val="22"/>
-        </w:rPr>
-      </w:pPr>
-      <w:hyperlink w:anchor="_Toc467703326" w:history="1">
-        <w:r>
-          <w:rPr>
-            <w:rStyle w:val="Hyperlink"/>
-            <w:noProof/>
-          </w:rPr>
-          <w:t>2.1</w:t>
-        </w:r>
-        <w:r>
-          <w:rPr>
-            <w:rFonts w:asciiTheme="minorHAnsi" w:eastAsiaTheme="minorEastAsia" w:hAnsiTheme="minorHAnsi" w:cstheme="minorBidi"/>
-            <w:noProof/>
-            <w:sz w:val="22"/>
-          </w:rPr>
-          <w:tab/>
-        </w:r>
-        <w:r>
-          <w:rPr>
-            <w:rStyle w:val="Hyperlink"/>
-            <w:noProof/>
-          </w:rPr>
-          <w:t>Tinklo topologinė schema</w:t>
-        </w:r>
-        <w:r>
-          <w:rPr>
-            <w:noProof/>
-            <w:webHidden/>
-          </w:rPr>
-          <w:tab/>
-        </w:r>
-        <w:r>
-          <w:rPr>
-            <w:noProof/>
-            <w:webHidden/>
-          </w:rPr>
-          <w:fldChar w:fldCharType="begin"/>
-        </w:r>
-        <w:r>
-          <w:rPr>
-            <w:noProof/>
-            <w:webHidden/>
-          </w:rPr>
-          <w:instrText xml:space="preserve"> PAGEREF _Toc467703326 \h </w:instrText>
-        </w:r>
-        <w:r>
-          <w:rPr>
-            <w:noProof/>
-            <w:webHidden/>
-          </w:rPr>
-        </w:r>
-        <w:r>
-          <w:rPr>
-            <w:noProof/>
-            <w:webHidden/>
-          </w:rPr>
-          <w:fldChar w:fldCharType="separate"/>
-        </w:r>
-        <w:r>
-          <w:rPr>
-            <w:noProof/>
-            <w:webHidden/>
-          </w:rPr>
-          <w:t>4</w:t>
-        </w:r>
-        <w:r>
-          <w:rPr>
-            <w:noProof/>
-            <w:webHidden/>
-          </w:rPr>
-          <w:fldChar w:fldCharType="end"/>
-        </w:r>
-      </w:hyperlink>
-    </w:p>
-    <w:p>
-      <w:pPr>
-        <w:pStyle w:val="TOC2"/>
-        <w:tabs>
-          <w:tab w:val="left" w:pos="880"/>
-          <w:tab w:val="right" w:leader="dot" w:pos="10054"/>
-        </w:tabs>
-        <w:rPr>
-          <w:rFonts w:asciiTheme="minorHAnsi" w:eastAsiaTheme="minorEastAsia" w:hAnsiTheme="minorHAnsi" w:cstheme="minorBidi"/>
-          <w:noProof/>
-          <w:sz w:val="22"/>
-        </w:rPr>
-      </w:pPr>
-      <w:hyperlink w:anchor="_Toc467703327" w:history="1">
-        <w:r>
-          <w:rPr>
-            <w:rStyle w:val="Hyperlink"/>
-            <w:noProof/>
-          </w:rPr>
-          <w:t>2.2</w:t>
-        </w:r>
-        <w:r>
-          <w:rPr>
-            <w:rFonts w:asciiTheme="minorHAnsi" w:eastAsiaTheme="minorEastAsia" w:hAnsiTheme="minorHAnsi" w:cstheme="minorBidi"/>
-            <w:noProof/>
-            <w:sz w:val="22"/>
-          </w:rPr>
-          <w:tab/>
-        </w:r>
-        <w:r>
-          <w:rPr>
-            <w:rStyle w:val="Hyperlink"/>
-            <w:noProof/>
-          </w:rPr>
-          <w:t>Schemos projektavimo aprašymas</w:t>
-        </w:r>
-        <w:r>
-          <w:rPr>
-            <w:noProof/>
-            <w:webHidden/>
-          </w:rPr>
-          <w:tab/>
-        </w:r>
-        <w:r>
-          <w:rPr>
-            <w:noProof/>
-            <w:webHidden/>
-          </w:rPr>
-          <w:fldChar w:fldCharType="begin"/>
-        </w:r>
-        <w:r>
-          <w:rPr>
-            <w:noProof/>
-            <w:webHidden/>
-          </w:rPr>
-          <w:instrText xml:space="preserve"> PAGEREF _Toc467703327 \h </w:instrText>
-        </w:r>
-        <w:r>
-          <w:rPr>
-            <w:noProof/>
-            <w:webHidden/>
-          </w:rPr>
-        </w:r>
-        <w:r>
-          <w:rPr>
-            <w:noProof/>
-            <w:webHidden/>
-          </w:rPr>
-          <w:fldChar w:fldCharType="separate"/>
-        </w:r>
-        <w:r>
-          <w:rPr>
-            <w:noProof/>
-            <w:webHidden/>
-          </w:rPr>
-          <w:t>4</w:t>
-        </w:r>
-        <w:r>
-          <w:rPr>
-            <w:noProof/>
-            <w:webHidden/>
-          </w:rPr>
-          <w:fldChar w:fldCharType="end"/>
-        </w:r>
-      </w:hyperlink>
-    </w:p>
-    <w:p>
-      <w:pPr>
-        <w:pStyle w:val="TOC2"/>
-        <w:tabs>
-          <w:tab w:val="left" w:pos="880"/>
-          <w:tab w:val="right" w:leader="dot" w:pos="10054"/>
-        </w:tabs>
-        <w:rPr>
-          <w:rFonts w:asciiTheme="minorHAnsi" w:eastAsiaTheme="minorEastAsia" w:hAnsiTheme="minorHAnsi" w:cstheme="minorBidi"/>
-          <w:noProof/>
-          <w:sz w:val="22"/>
-        </w:rPr>
-      </w:pPr>
-      <w:hyperlink w:anchor="_Toc467703328" w:history="1">
-        <w:r>
-          <w:rPr>
-            <w:rStyle w:val="Hyperlink"/>
-            <w:noProof/>
-          </w:rPr>
-          <w:t>2.3</w:t>
-        </w:r>
-        <w:r>
-          <w:rPr>
-            <w:rFonts w:asciiTheme="minorHAnsi" w:eastAsiaTheme="minorEastAsia" w:hAnsiTheme="minorHAnsi" w:cstheme="minorBidi"/>
-            <w:noProof/>
-            <w:sz w:val="22"/>
-          </w:rPr>
-          <w:tab/>
-        </w:r>
-        <w:r>
-          <w:rPr>
-            <w:rStyle w:val="Hyperlink"/>
-            <w:noProof/>
-          </w:rPr>
-          <w:t>Topologinis modelis</w:t>
-        </w:r>
-        <w:r>
-          <w:rPr>
-            <w:noProof/>
-            <w:webHidden/>
-          </w:rPr>
-          <w:tab/>
-        </w:r>
-        <w:r>
-          <w:rPr>
-            <w:noProof/>
-            <w:webHidden/>
-          </w:rPr>
-          <w:fldChar w:fldCharType="begin"/>
-        </w:r>
-        <w:r>
-          <w:rPr>
-            <w:noProof/>
-            <w:webHidden/>
-          </w:rPr>
-          <w:instrText xml:space="preserve"> PAGEREF _Toc467703328 \h </w:instrText>
+          <w:instrText xml:space="preserve"> PAGEREF _Toc483521766 \h </w:instrText>
         </w:r>
         <w:r>
           <w:rPr>
@@ -1063,21 +639,23 @@
           <w:rFonts w:asciiTheme="minorHAnsi" w:eastAsiaTheme="minorEastAsia" w:hAnsiTheme="minorHAnsi" w:cstheme="minorBidi"/>
           <w:noProof/>
           <w:sz w:val="22"/>
+          <w:lang w:eastAsia="lt-LT"/>
         </w:rPr>
       </w:pPr>
-      <w:hyperlink w:anchor="_Toc467703329" w:history="1">
+      <w:hyperlink w:anchor="_Toc483521767" w:history="1">
         <w:r>
           <w:rPr>
             <w:rStyle w:val="Hyperlink"/>
             <w:noProof/>
           </w:rPr>
-          <w:t>3.</w:t>
+          <w:t>4.</w:t>
         </w:r>
         <w:r>
           <w:rPr>
             <w:rFonts w:asciiTheme="minorHAnsi" w:eastAsiaTheme="minorEastAsia" w:hAnsiTheme="minorHAnsi" w:cstheme="minorBidi"/>
             <w:noProof/>
             <w:sz w:val="22"/>
+            <w:lang w:eastAsia="lt-LT"/>
           </w:rPr>
           <w:tab/>
         </w:r>
@@ -1086,7 +664,7 @@
             <w:rStyle w:val="Hyperlink"/>
             <w:noProof/>
           </w:rPr>
-          <w:t>IP adresų paskirstymas</w:t>
+          <w:t>Išvados</w:t>
         </w:r>
         <w:r>
           <w:rPr>
@@ -1107,7 +685,7 @@
             <w:noProof/>
             <w:webHidden/>
           </w:rPr>
-          <w:instrText xml:space="preserve"> PAGEREF _Toc467703329 \h </w:instrText>
+          <w:instrText xml:space="preserve"> PAGEREF _Toc483521767 \h </w:instrText>
         </w:r>
         <w:r>
           <w:rPr>
@@ -1165,10 +743,12 @@
       <w:pPr>
         <w:pStyle w:val="Heading1"/>
       </w:pPr>
+      <w:bookmarkStart w:id="1" w:name="_Toc483521761"/>
       <w:r>
         <w:lastRenderedPageBreak/>
         <w:t>Bag of features</w:t>
       </w:r>
+      <w:bookmarkEnd w:id="1"/>
     </w:p>
     <w:p>
       <w:r>
@@ -1180,51 +760,2233 @@
       <w:pPr>
         <w:pStyle w:val="Heading1"/>
       </w:pPr>
-      <w:r>
-        <w:t>Testavimas</w:t>
-      </w:r>
-    </w:p>
-    <w:p>
-      <w:r>
-        <w:t>Testavimui naudojau bendrą raidžių katalogą. Maždaug 60</w:t>
-      </w:r>
-      <w:r>
-        <w:t>% kiekvienos kategorijos raidžių buvo naudotos algoritmo apmokymui, o likę 40%  analizei.</w:t>
-      </w:r>
-    </w:p>
-    <w:p>
-      <w:pPr>
-        <w:pStyle w:val="Heading1"/>
-      </w:pPr>
+      <w:bookmarkStart w:id="2" w:name="_Toc483521762"/>
       <w:r>
         <w:t>Tyrimas</w:t>
       </w:r>
-    </w:p>
-    <w:p>
-      <w:bookmarkStart w:id="1" w:name="_GoBack"/>
-      <w:bookmarkEnd w:id="1"/>
-    </w:p>
-    <w:p>
-      <w:pPr>
-        <w:pStyle w:val="Heading1"/>
+      <w:bookmarkEnd w:id="2"/>
+    </w:p>
+    <w:p>
+      <w:pPr>
+        <w:pStyle w:val="Heading2"/>
+      </w:pPr>
+      <w:bookmarkStart w:id="3" w:name="_Toc483521763"/>
+      <w:r>
+        <w:t>60-40</w:t>
+      </w:r>
+      <w:bookmarkEnd w:id="3"/>
+    </w:p>
+    <w:p>
+      <w:r>
+        <w:t>Testavimui naudojau bendrą raidžių katalogą. Maždaug 60% kiekvienos kategorijos raidžių buvo naudotos algoritmo apmokymui, o likę 40%  analizei.</w:t>
+      </w:r>
+      <w:r>
+        <w:t xml:space="preserve"> </w:t>
+      </w:r>
+      <w:r>
+        <w:t>Testavimo duomenų rinkinys: 259 raidžių nuotraukos. Iš kurių 155 naudotos apmokyti algoritmą, kitos 104 jį testuoti</w:t>
+      </w:r>
+      <w:r>
+        <w:t>,</w:t>
+      </w:r>
+      <w:r>
+        <w:t xml:space="preserve">. </w:t>
+      </w:r>
+      <w:r>
+        <w:t>Su šiais duomenimis gaunami tokie rezultatai:</w:t>
+      </w:r>
+    </w:p>
+    <w:p>
+      <w:r>
+        <w:t>Testavimas su apmokymo rinkiniu:</w:t>
+      </w:r>
+    </w:p>
+    <w:p>
+      <w:r>
+        <w:t xml:space="preserve">                                    PREDICTED</w:t>
+      </w:r>
+    </w:p>
+    <w:p>
+      <w:pPr>
         <w:rPr>
           <w:lang w:val="en-US"/>
         </w:rPr>
       </w:pPr>
       <w:r>
+        <w:t xml:space="preserve">KNOWN   | ą      č      ė      ę      į      š      ū      ų      ž      </w:t>
+      </w:r>
+    </w:p>
+    <w:p>
+      <w:r>
+        <w:t>-------------------------------------------------------------------------</w:t>
+      </w:r>
+    </w:p>
+    <w:p>
+      <w:r>
+        <w:t xml:space="preserve">ą       | 0.67   0.17   0.00   0.17   0.00   0.00   0.00   0.00   0.00   </w:t>
+      </w:r>
+    </w:p>
+    <w:p>
+      <w:r>
+        <w:t xml:space="preserve">č       | 0.08   0.75   0.00   0.17   0.00   0.00   0.00   0.00   0.00   </w:t>
+      </w:r>
+    </w:p>
+    <w:p>
+      <w:r>
+        <w:t xml:space="preserve">ė       | 0.00   0.00   1.00   0.00   0.00   0.00   0.00   0.00   0.00   </w:t>
+      </w:r>
+    </w:p>
+    <w:p>
+      <w:r>
+        <w:t xml:space="preserve">ę       | 0.08   0.08   0.00   0.83   0.00   0.00   0.00   0.00   0.00   </w:t>
+      </w:r>
+    </w:p>
+    <w:p>
+      <w:r>
+        <w:t xml:space="preserve">į       | 0.00   0.00   0.00   0.00   0.94   0.00   0.00   0.00   0.06   </w:t>
+      </w:r>
+    </w:p>
+    <w:p>
+      <w:r>
+        <w:t xml:space="preserve">š       | 0.00   0.00   0.00   0.00   0.00   1.00   0.00   0.00   0.00   </w:t>
+      </w:r>
+    </w:p>
+    <w:p>
+      <w:r>
+        <w:t xml:space="preserve">ū       | 0.00   0.00   0.00   0.00   0.00   0.00   1.00   0.00   0.00   </w:t>
+      </w:r>
+    </w:p>
+    <w:p>
+      <w:r>
+        <w:t xml:space="preserve">ų       | 0.00   0.00   0.00   0.00   0.00   0.00   0.00   1.00   0.00   </w:t>
+      </w:r>
+    </w:p>
+    <w:p>
+      <w:r>
+        <w:t xml:space="preserve">ž       | 0.00   0.00   0.00   0.00   0.14   0.00   0.00   0.00   0.86   </w:t>
+      </w:r>
+    </w:p>
+    <w:p/>
+    <w:p>
+      <w:r>
+        <w:t>* Average Accuracy is 0.89.</w:t>
+      </w:r>
+    </w:p>
+    <w:p>
+      <w:r>
+        <w:t>Vidutinis tikslumas gautas 89%.</w:t>
+      </w:r>
+    </w:p>
+    <w:p>
+      <w:r>
+        <w:t>Testavimas su naujų raidžių rinkiniu:</w:t>
+      </w:r>
+    </w:p>
+    <w:p/>
+    <w:p/>
+    <w:p/>
+    <w:p/>
+    <w:p>
+      <w:r>
+        <w:t xml:space="preserve">                                    PREDICTED</w:t>
+      </w:r>
+    </w:p>
+    <w:p>
+      <w:r>
+        <w:t xml:space="preserve">KNOWN   | ą      č      ė      ę      į      š      ū      ų      ž      </w:t>
+      </w:r>
+    </w:p>
+    <w:p>
+      <w:r>
+        <w:t>-------------------------------------------------------------------------</w:t>
+      </w:r>
+    </w:p>
+    <w:p>
+      <w:r>
+        <w:t xml:space="preserve">ą       | 0.50   0.13   0.00   0.38   0.00   0.00   0.00   0.00   0.00   </w:t>
+      </w:r>
+    </w:p>
+    <w:p>
+      <w:r>
+        <w:t xml:space="preserve">č       | 0.25   0.13   0.00   0.63   0.00   0.00   0.00   0.00   0.00   </w:t>
+      </w:r>
+    </w:p>
+    <w:p>
+      <w:r>
+        <w:t xml:space="preserve">ė       | 0.00   0.00   1.00   0.00   0.00   0.00   0.00   0.00   0.00   </w:t>
+      </w:r>
+    </w:p>
+    <w:p>
+      <w:r>
+        <w:t xml:space="preserve">ę       | 0.38   0.38   0.00   0.25   0.00   0.00   0.00   0.00   0.00   </w:t>
+      </w:r>
+    </w:p>
+    <w:p>
+      <w:r>
+        <w:t xml:space="preserve">į       | 0.00   0.00   0.00   0.00   0.82   0.00   0.00   0.00   0.18   </w:t>
+      </w:r>
+    </w:p>
+    <w:p>
+      <w:r>
+        <w:t xml:space="preserve">š       | 0.00   0.00   0.00   0.00   0.00   0.80   0.00   0.00   0.20   </w:t>
+      </w:r>
+    </w:p>
+    <w:p>
+      <w:r>
+        <w:t xml:space="preserve">ū       | 0.00   0.00   0.00   0.00   0.00   0.00   0.93   0.07   0.00   </w:t>
+      </w:r>
+    </w:p>
+    <w:p>
+      <w:r>
+        <w:t xml:space="preserve">ų       | 0.00   0.00   0.09   0.00   0.00   0.00   0.09   0.82   0.00   </w:t>
+      </w:r>
+    </w:p>
+    <w:p>
+      <w:r>
+        <w:t xml:space="preserve">ž       | 0.00   0.00   0.00   0.00   0.13   0.00   0.00   0.00   0.87   </w:t>
+      </w:r>
+    </w:p>
+    <w:p/>
+    <w:p>
+      <w:r>
+        <w:t>* Average Accuracy is 0.68.</w:t>
+      </w:r>
+    </w:p>
+    <w:p>
+      <w:pPr>
+        <w:pStyle w:val="Heading2"/>
+      </w:pPr>
+      <w:bookmarkStart w:id="4" w:name="_Toc483521764"/>
+      <w:r>
+        <w:t>50-50</w:t>
+      </w:r>
+      <w:bookmarkEnd w:id="4"/>
+    </w:p>
+    <w:p>
+      <w:r>
+        <w:t>Rezultatai su duomenų pasiskirstymu: 50% - apmokymui, 50% - analizei.</w:t>
+      </w:r>
+      <w:r>
+        <w:t xml:space="preserve"> </w:t>
+      </w:r>
+      <w:r>
+        <w:t xml:space="preserve">Tai būtų </w:t>
+      </w:r>
+      <w:r>
+        <w:t>131</w:t>
+      </w:r>
+      <w:r>
+        <w:t xml:space="preserve"> nuotraukos apmokymui, </w:t>
+      </w:r>
+      <w:r>
+        <w:t>128</w:t>
+      </w:r>
+      <w:r>
+        <w:t xml:space="preserve"> analizei.</w:t>
+      </w:r>
+    </w:p>
+    <w:p>
+      <w:r>
+        <w:t>Testavimas su apmokymo rinkiniu:</w:t>
+      </w:r>
+    </w:p>
+    <w:p>
+      <w:r>
+        <w:t xml:space="preserve">                                    PREDICTED</w:t>
+      </w:r>
+    </w:p>
+    <w:p>
+      <w:r>
+        <w:t xml:space="preserve">KNOWN   | ą      č      ė      ę      į      š      ū      ų      ž      </w:t>
+      </w:r>
+    </w:p>
+    <w:p>
+      <w:r>
+        <w:t>-------------------------------------------------------------------------</w:t>
+      </w:r>
+    </w:p>
+    <w:p>
+      <w:r>
+        <w:t xml:space="preserve">ą       | 0.90   0.00   0.00   0.10   0.00   0.00   0.00   0.00   0.00   </w:t>
+      </w:r>
+    </w:p>
+    <w:p>
+      <w:r>
+        <w:t xml:space="preserve">č       | 0.00   0.90   0.00   0.10   0.00   0.00   0.00   0.00   0.00   </w:t>
+      </w:r>
+    </w:p>
+    <w:p>
+      <w:r>
+        <w:t xml:space="preserve">ė       | 0.00   0.00   1.00   0.00   0.00   0.00   0.00   0.00   0.00   </w:t>
+      </w:r>
+    </w:p>
+    <w:p>
+      <w:r>
+        <w:t xml:space="preserve">ę       | 0.10   0.10   0.00   0.80   0.00   0.00   0.00   0.00   0.00   </w:t>
+      </w:r>
+    </w:p>
+    <w:p>
+      <w:r>
+        <w:t xml:space="preserve">į       | 0.00   0.00   0.00   0.00   0.93   0.00   0.00   0.00   0.07   </w:t>
+      </w:r>
+    </w:p>
+    <w:p>
+      <w:r>
+        <w:t xml:space="preserve">š       | 0.00   0.00   0.00   0.00   0.00   0.94   0.00   0.00   0.06   </w:t>
+      </w:r>
+    </w:p>
+    <w:p>
+      <w:r>
+        <w:t xml:space="preserve">ū       | 0.00   0.00   0.00   0.00   0.00   0.00   1.00   0.00   0.00   </w:t>
+      </w:r>
+    </w:p>
+    <w:p>
+      <w:r>
+        <w:t xml:space="preserve">ų       | 0.00   0.00   0.00   0.00   0.00   0.00   0.00   1.00   0.00   </w:t>
+      </w:r>
+    </w:p>
+    <w:p>
+      <w:r>
+        <w:t xml:space="preserve">ž       | 0.00   0.00   0.00   0.00   0.26   0.05   0.00   0.00   0.68   </w:t>
+      </w:r>
+    </w:p>
+    <w:p/>
+    <w:p>
+      <w:r>
+        <w:lastRenderedPageBreak/>
+        <w:t>* Average Accuracy is 0.91.</w:t>
+      </w:r>
+    </w:p>
+    <w:p>
+      <w:r>
+        <w:t>Testavimas su naujų raidžių rinkiniu:</w:t>
+      </w:r>
+    </w:p>
+    <w:p>
+      <w:r>
+        <w:t xml:space="preserve">                                    PREDICTED</w:t>
+      </w:r>
+    </w:p>
+    <w:p>
+      <w:r>
+        <w:t xml:space="preserve">KNOWN   | ą      č      ė      ę      į      š      ū      ų      ž      </w:t>
+      </w:r>
+    </w:p>
+    <w:p>
+      <w:r>
+        <w:t>-------------------------------------------------------------------------</w:t>
+      </w:r>
+    </w:p>
+    <w:p>
+      <w:r>
+        <w:t xml:space="preserve">ą       | 0.40   0.10   0.00   0.50   0.00   0.00   0.00   0.00   0.00   </w:t>
+      </w:r>
+    </w:p>
+    <w:p>
+      <w:r>
+        <w:t xml:space="preserve">č       | 0.40   0.20   0.00   0.40   0.00   0.00   0.00   0.00   0.00   </w:t>
+      </w:r>
+    </w:p>
+    <w:p>
+      <w:r>
+        <w:t xml:space="preserve">ė       | 0.00   0.00   1.00   0.00   0.00   0.00   0.00   0.00   0.00   </w:t>
+      </w:r>
+    </w:p>
+    <w:p>
+      <w:r>
+        <w:t xml:space="preserve">ę       | 0.40   0.20   0.00   0.40   0.00   0.00   0.00   0.00   0.00   </w:t>
+      </w:r>
+    </w:p>
+    <w:p>
+      <w:r>
+        <w:t xml:space="preserve">į       | 0.00   0.00   0.00   0.00   0.86   0.00   0.00   0.00   0.14   </w:t>
+      </w:r>
+    </w:p>
+    <w:p>
+      <w:r>
+        <w:t xml:space="preserve">š       | 0.00   0.00   0.00   0.00   0.06   0.94   0.00   0.00   0.00   </w:t>
+      </w:r>
+    </w:p>
+    <w:p>
+      <w:r>
+        <w:t xml:space="preserve">ū       | 0.00   0.00   0.06   0.00   0.00   0.00   0.89   0.06   0.00   </w:t>
+      </w:r>
+    </w:p>
+    <w:p>
+      <w:r>
+        <w:t xml:space="preserve">ų       | 0.00   0.00   0.00   0.00   0.00   0.00   0.07   0.93   0.00   </w:t>
+      </w:r>
+    </w:p>
+    <w:p>
+      <w:r>
+        <w:t xml:space="preserve">ž       | 0.00   0.00   0.00   0.00   0.22   0.00   0.00   0.00   0.78   </w:t>
+      </w:r>
+    </w:p>
+    <w:p/>
+    <w:p>
+      <w:r>
+        <w:t>* Average Accuracy is 0.71.</w:t>
+      </w:r>
+    </w:p>
+    <w:p>
+      <w:pPr>
+        <w:pStyle w:val="Heading2"/>
+      </w:pPr>
+      <w:bookmarkStart w:id="5" w:name="_Toc483521765"/>
+      <w:r>
+        <w:t>70-30</w:t>
+      </w:r>
+      <w:bookmarkEnd w:id="5"/>
+    </w:p>
+    <w:p>
+      <w:r>
+        <w:t>Rezultatų su duomenų pasiskirstymą 70% - apmokymui, 30% - analizei.</w:t>
+      </w:r>
+      <w:r>
+        <w:t xml:space="preserve"> Tai būtų 183 nuotraukos apmokymui, 76 analizei.</w:t>
+      </w:r>
+    </w:p>
+    <w:p>
+      <w:r>
+        <w:t>Testavimas su apmokymo rinkiniu:</w:t>
+      </w:r>
+    </w:p>
+    <w:p>
+      <w:r>
+        <w:t xml:space="preserve">KNOWN   | ą      č      ė      ę      į      š      ū      ų      ž      </w:t>
+      </w:r>
+    </w:p>
+    <w:p>
+      <w:r>
+        <w:t>-------------------------------------------------------------------------</w:t>
+      </w:r>
+    </w:p>
+    <w:p>
+      <w:r>
+        <w:t xml:space="preserve">ą       | 0.71   0.14   0.00   0.14   0.00   0.00   0.00   0.00   0.00   </w:t>
+      </w:r>
+    </w:p>
+    <w:p>
+      <w:r>
+        <w:t xml:space="preserve">č       | 0.07   0.86   0.00   0.07   0.00   0.00   0.00   0.00   0.00   </w:t>
+      </w:r>
+    </w:p>
+    <w:p>
+      <w:r>
+        <w:t xml:space="preserve">ė       | 0.00   0.00   1.00   0.00   0.00   0.00   0.00   0.00   0.00   </w:t>
+      </w:r>
+    </w:p>
+    <w:p>
+      <w:r>
+        <w:t xml:space="preserve">ę       | 0.21   0.14   0.00   0.64   0.00   0.00   0.00   0.00   0.00   </w:t>
+      </w:r>
+    </w:p>
+    <w:p>
+      <w:r>
+        <w:t xml:space="preserve">į       | 0.00   0.00   0.00   0.00   0.95   0.00   0.00   0.00   0.05   </w:t>
+      </w:r>
+    </w:p>
+    <w:p>
+      <w:r>
+        <w:t xml:space="preserve">š       | 0.00   0.00   0.00   0.00   0.00   0.96   0.00   0.00   0.04   </w:t>
+      </w:r>
+    </w:p>
+    <w:p>
+      <w:r>
+        <w:t xml:space="preserve">ū       | 0.00   0.00   0.00   0.00   0.00   0.00   0.96   0.04   0.00   </w:t>
+      </w:r>
+    </w:p>
+    <w:p>
+      <w:r>
+        <w:t xml:space="preserve">ų       | 0.00   0.00   0.00   0.00   0.00   0.00   0.00   1.00   0.00   </w:t>
+      </w:r>
+    </w:p>
+    <w:p>
+      <w:r>
+        <w:t xml:space="preserve">ž       | 0.00   0.00   0.00   0.00   0.15   0.00   0.00   0.00   0.85   </w:t>
+      </w:r>
+    </w:p>
+    <w:p/>
+    <w:p>
+      <w:r>
+        <w:lastRenderedPageBreak/>
+        <w:t>* Average Accuracy is 0.88.</w:t>
+      </w:r>
+    </w:p>
+    <w:p/>
+    <w:p>
+      <w:r>
+        <w:t>Testavimas su naujų raidžių rinkiniu:</w:t>
+      </w:r>
+    </w:p>
+    <w:p>
+      <w:r>
+        <w:t xml:space="preserve">                                    PREDICTED</w:t>
+      </w:r>
+    </w:p>
+    <w:p>
+      <w:r>
+        <w:t xml:space="preserve">KNOWN   | ą      č      ė      ę      į      š      ū      ų      ž      </w:t>
+      </w:r>
+    </w:p>
+    <w:p>
+      <w:r>
+        <w:t>-------------------------------------------------------------------------</w:t>
+      </w:r>
+    </w:p>
+    <w:p>
+      <w:r>
+        <w:t xml:space="preserve">ą       | 0.67   0.17   0.00   0.17   0.00   0.00   0.00   0.00   0.00   </w:t>
+      </w:r>
+    </w:p>
+    <w:p>
+      <w:r>
+        <w:t xml:space="preserve">č       | 0.33   0.00   0.00   0.67   0.00   0.00   0.00   0.00   0.00   </w:t>
+      </w:r>
+    </w:p>
+    <w:p>
+      <w:r>
+        <w:t xml:space="preserve">ė       | 0.00   0.00   1.00   0.00   0.00   0.00   0.00   0.00   0.00   </w:t>
+      </w:r>
+    </w:p>
+    <w:p>
+      <w:r>
+        <w:t xml:space="preserve">ę       | 0.17   0.50   0.00   0.33   0.00   0.00   0.00   0.00   0.00   </w:t>
+      </w:r>
+    </w:p>
+    <w:p>
+      <w:r>
+        <w:t xml:space="preserve">į       | 0.00   0.00   0.00   0.00   0.75   0.00   0.00   0.00   0.25   </w:t>
+      </w:r>
+    </w:p>
+    <w:p>
+      <w:r>
+        <w:t xml:space="preserve">š       | 0.00   0.00   0.00   0.00   0.00   0.90   0.00   0.00   0.10   </w:t>
+      </w:r>
+    </w:p>
+    <w:p>
+      <w:r>
+        <w:t xml:space="preserve">ū       | 0.00   0.00   0.00   0.00   0.00   0.00   0.91   0.09   0.00   </w:t>
+      </w:r>
+    </w:p>
+    <w:p>
+      <w:r>
+        <w:t xml:space="preserve">ų       | 0.00   0.00   0.13   0.00   0.00   0.00   0.00   0.88   0.00   </w:t>
+      </w:r>
+    </w:p>
+    <w:p>
+      <w:r>
+        <w:t xml:space="preserve">ž       | 0.00   0.00   0.00   0.00   0.18   0.00   0.00   0.00   0.82   </w:t>
+      </w:r>
+    </w:p>
+    <w:p/>
+    <w:p>
+      <w:r>
+        <w:t>* Average Accuracy is 0.69.</w:t>
+      </w:r>
+    </w:p>
+    <w:p>
+      <w:pPr>
         <w:rPr>
           <w:lang w:val="en-US"/>
         </w:rPr>
-        <w:t>kodas</w:t>
-      </w:r>
-    </w:p>
-    <w:p>
-      <w:pPr>
+      </w:pPr>
+    </w:p>
+    <w:p>
+      <w:pPr>
+        <w:pStyle w:val="Heading1"/>
+      </w:pPr>
+      <w:bookmarkStart w:id="6" w:name="_Toc483521766"/>
+      <w:r>
+        <w:t>K</w:t>
+      </w:r>
+      <w:bookmarkStart w:id="7" w:name="_GoBack"/>
+      <w:bookmarkEnd w:id="7"/>
+      <w:r>
+        <w:t>odas</w:t>
+      </w:r>
+      <w:bookmarkEnd w:id="6"/>
+    </w:p>
+    <w:tbl>
+      <w:tblPr>
+        <w:tblStyle w:val="TableGrid"/>
+        <w:tblW w:w="0" w:type="auto"/>
+        <w:tblLook w:val="04A0" w:firstRow="1" w:lastRow="0" w:firstColumn="1" w:lastColumn="0" w:noHBand="0" w:noVBand="1"/>
+      </w:tblPr>
+      <w:tblGrid>
+        <w:gridCol w:w="10280"/>
+      </w:tblGrid>
+      <w:tr>
+        <w:tc>
+          <w:tcPr>
+            <w:tcW w:w="10280" w:type="dxa"/>
+          </w:tcPr>
+          <w:p>
+            <w:pPr>
+              <w:rPr>
+                <w:i/>
+              </w:rPr>
+            </w:pPr>
+            <w:r>
+              <w:rPr>
+                <w:i/>
+              </w:rPr>
+              <w:t>BoF.m</w:t>
+            </w:r>
+          </w:p>
+        </w:tc>
+      </w:tr>
+      <w:tr>
+        <w:tc>
+          <w:tcPr>
+            <w:tcW w:w="10280" w:type="dxa"/>
+          </w:tcPr>
+          <w:p>
+            <w:pPr>
+              <w:autoSpaceDE w:val="0"/>
+              <w:autoSpaceDN w:val="0"/>
+              <w:adjustRightInd w:val="0"/>
+              <w:spacing w:after="0" w:line="240" w:lineRule="auto"/>
+              <w:jc w:val="left"/>
+              <w:rPr>
+                <w:rFonts w:ascii="Courier New" w:hAnsi="Courier New" w:cs="Courier New"/>
+                <w:szCs w:val="24"/>
+                <w:lang w:eastAsia="lt-LT"/>
+              </w:rPr>
+            </w:pPr>
+            <w:r>
+              <w:rPr>
+                <w:rFonts w:ascii="Courier New" w:hAnsi="Courier New" w:cs="Courier New"/>
+                <w:color w:val="000000"/>
+                <w:sz w:val="20"/>
+                <w:szCs w:val="20"/>
+                <w:lang w:eastAsia="lt-LT"/>
+              </w:rPr>
+              <w:t xml:space="preserve">close </w:t>
+            </w:r>
+            <w:r>
+              <w:rPr>
+                <w:rFonts w:ascii="Courier New" w:hAnsi="Courier New" w:cs="Courier New"/>
+                <w:color w:val="A020F0"/>
+                <w:sz w:val="20"/>
+                <w:szCs w:val="20"/>
+                <w:lang w:eastAsia="lt-LT"/>
+              </w:rPr>
+              <w:t>all</w:t>
+            </w:r>
+            <w:r>
+              <w:rPr>
+                <w:rFonts w:ascii="Courier New" w:hAnsi="Courier New" w:cs="Courier New"/>
+                <w:color w:val="000000"/>
+                <w:sz w:val="20"/>
+                <w:szCs w:val="20"/>
+                <w:lang w:eastAsia="lt-LT"/>
+              </w:rPr>
+              <w:t>;</w:t>
+            </w:r>
+          </w:p>
+          <w:p>
+            <w:pPr>
+              <w:autoSpaceDE w:val="0"/>
+              <w:autoSpaceDN w:val="0"/>
+              <w:adjustRightInd w:val="0"/>
+              <w:spacing w:after="0" w:line="240" w:lineRule="auto"/>
+              <w:jc w:val="left"/>
+              <w:rPr>
+                <w:rFonts w:ascii="Courier New" w:hAnsi="Courier New" w:cs="Courier New"/>
+                <w:szCs w:val="24"/>
+                <w:lang w:eastAsia="lt-LT"/>
+              </w:rPr>
+            </w:pPr>
+            <w:r>
+              <w:rPr>
+                <w:rFonts w:ascii="Courier New" w:hAnsi="Courier New" w:cs="Courier New"/>
+                <w:color w:val="000000"/>
+                <w:sz w:val="20"/>
+                <w:szCs w:val="20"/>
+                <w:lang w:eastAsia="lt-LT"/>
+              </w:rPr>
+              <w:t xml:space="preserve"> </w:t>
+            </w:r>
+          </w:p>
+          <w:p>
+            <w:pPr>
+              <w:autoSpaceDE w:val="0"/>
+              <w:autoSpaceDN w:val="0"/>
+              <w:adjustRightInd w:val="0"/>
+              <w:spacing w:after="0" w:line="240" w:lineRule="auto"/>
+              <w:jc w:val="left"/>
+              <w:rPr>
+                <w:rFonts w:ascii="Courier New" w:hAnsi="Courier New" w:cs="Courier New"/>
+                <w:szCs w:val="24"/>
+                <w:lang w:eastAsia="lt-LT"/>
+              </w:rPr>
+            </w:pPr>
+            <w:r>
+              <w:rPr>
+                <w:rFonts w:ascii="Courier New" w:hAnsi="Courier New" w:cs="Courier New"/>
+                <w:color w:val="000000"/>
+                <w:sz w:val="20"/>
+                <w:szCs w:val="20"/>
+                <w:lang w:eastAsia="lt-LT"/>
+              </w:rPr>
+              <w:t>rootFolder = fullfile(</w:t>
+            </w:r>
+            <w:r>
+              <w:rPr>
+                <w:rFonts w:ascii="Courier New" w:hAnsi="Courier New" w:cs="Courier New"/>
+                <w:color w:val="A020F0"/>
+                <w:sz w:val="20"/>
+                <w:szCs w:val="20"/>
+                <w:lang w:eastAsia="lt-LT"/>
+              </w:rPr>
+              <w:t>'C:\Users\vaitk\Desktop\IntelektikosProjektas\BoF'</w:t>
+            </w:r>
+            <w:r>
+              <w:rPr>
+                <w:rFonts w:ascii="Courier New" w:hAnsi="Courier New" w:cs="Courier New"/>
+                <w:color w:val="000000"/>
+                <w:sz w:val="20"/>
+                <w:szCs w:val="20"/>
+                <w:lang w:eastAsia="lt-LT"/>
+              </w:rPr>
+              <w:t xml:space="preserve">, </w:t>
+            </w:r>
+            <w:r>
+              <w:rPr>
+                <w:rFonts w:ascii="Courier New" w:hAnsi="Courier New" w:cs="Courier New"/>
+                <w:color w:val="A020F0"/>
+                <w:sz w:val="20"/>
+                <w:szCs w:val="20"/>
+                <w:lang w:eastAsia="lt-LT"/>
+              </w:rPr>
+              <w:t>'Raides'</w:t>
+            </w:r>
+            <w:r>
+              <w:rPr>
+                <w:rFonts w:ascii="Courier New" w:hAnsi="Courier New" w:cs="Courier New"/>
+                <w:color w:val="000000"/>
+                <w:sz w:val="20"/>
+                <w:szCs w:val="20"/>
+                <w:lang w:eastAsia="lt-LT"/>
+              </w:rPr>
+              <w:t>);</w:t>
+            </w:r>
+          </w:p>
+          <w:p>
+            <w:pPr>
+              <w:autoSpaceDE w:val="0"/>
+              <w:autoSpaceDN w:val="0"/>
+              <w:adjustRightInd w:val="0"/>
+              <w:spacing w:after="0" w:line="240" w:lineRule="auto"/>
+              <w:jc w:val="left"/>
+              <w:rPr>
+                <w:rFonts w:ascii="Courier New" w:hAnsi="Courier New" w:cs="Courier New"/>
+                <w:szCs w:val="24"/>
+                <w:lang w:eastAsia="lt-LT"/>
+              </w:rPr>
+            </w:pPr>
+            <w:r>
+              <w:rPr>
+                <w:rFonts w:ascii="Courier New" w:hAnsi="Courier New" w:cs="Courier New"/>
+                <w:color w:val="000000"/>
+                <w:sz w:val="20"/>
+                <w:szCs w:val="20"/>
+                <w:lang w:eastAsia="lt-LT"/>
+              </w:rPr>
+              <w:t>testFolder = fullfile(</w:t>
+            </w:r>
+            <w:r>
+              <w:rPr>
+                <w:rFonts w:ascii="Courier New" w:hAnsi="Courier New" w:cs="Courier New"/>
+                <w:color w:val="A020F0"/>
+                <w:sz w:val="20"/>
+                <w:szCs w:val="20"/>
+                <w:lang w:eastAsia="lt-LT"/>
+              </w:rPr>
+              <w:t>'C:\Users\vaitk\Desktop\IntelektikosProjektas\BoF'</w:t>
+            </w:r>
+            <w:r>
+              <w:rPr>
+                <w:rFonts w:ascii="Courier New" w:hAnsi="Courier New" w:cs="Courier New"/>
+                <w:color w:val="000000"/>
+                <w:sz w:val="20"/>
+                <w:szCs w:val="20"/>
+                <w:lang w:eastAsia="lt-LT"/>
+              </w:rPr>
+              <w:t xml:space="preserve">, </w:t>
+            </w:r>
+            <w:r>
+              <w:rPr>
+                <w:rFonts w:ascii="Courier New" w:hAnsi="Courier New" w:cs="Courier New"/>
+                <w:color w:val="A020F0"/>
+                <w:sz w:val="20"/>
+                <w:szCs w:val="20"/>
+                <w:lang w:eastAsia="lt-LT"/>
+              </w:rPr>
+              <w:t>'TestuojamosRaides'</w:t>
+            </w:r>
+            <w:r>
+              <w:rPr>
+                <w:rFonts w:ascii="Courier New" w:hAnsi="Courier New" w:cs="Courier New"/>
+                <w:color w:val="000000"/>
+                <w:sz w:val="20"/>
+                <w:szCs w:val="20"/>
+                <w:lang w:eastAsia="lt-LT"/>
+              </w:rPr>
+              <w:t>);</w:t>
+            </w:r>
+          </w:p>
+          <w:p>
+            <w:pPr>
+              <w:autoSpaceDE w:val="0"/>
+              <w:autoSpaceDN w:val="0"/>
+              <w:adjustRightInd w:val="0"/>
+              <w:spacing w:after="0" w:line="240" w:lineRule="auto"/>
+              <w:jc w:val="left"/>
+              <w:rPr>
+                <w:rFonts w:ascii="Courier New" w:hAnsi="Courier New" w:cs="Courier New"/>
+                <w:szCs w:val="24"/>
+                <w:lang w:eastAsia="lt-LT"/>
+              </w:rPr>
+            </w:pPr>
+            <w:r>
+              <w:rPr>
+                <w:rFonts w:ascii="Courier New" w:hAnsi="Courier New" w:cs="Courier New"/>
+                <w:color w:val="000000"/>
+                <w:sz w:val="20"/>
+                <w:szCs w:val="20"/>
+                <w:lang w:eastAsia="lt-LT"/>
+              </w:rPr>
+              <w:t>categories = {</w:t>
+            </w:r>
+            <w:r>
+              <w:rPr>
+                <w:rFonts w:ascii="Courier New" w:hAnsi="Courier New" w:cs="Courier New"/>
+                <w:color w:val="A020F0"/>
+                <w:sz w:val="20"/>
+                <w:szCs w:val="20"/>
+                <w:lang w:eastAsia="lt-LT"/>
+              </w:rPr>
+              <w:t>'ą'</w:t>
+            </w:r>
+            <w:r>
+              <w:rPr>
+                <w:rFonts w:ascii="Courier New" w:hAnsi="Courier New" w:cs="Courier New"/>
+                <w:color w:val="000000"/>
+                <w:sz w:val="20"/>
+                <w:szCs w:val="20"/>
+                <w:lang w:eastAsia="lt-LT"/>
+              </w:rPr>
+              <w:t xml:space="preserve">, </w:t>
+            </w:r>
+            <w:r>
+              <w:rPr>
+                <w:rFonts w:ascii="Courier New" w:hAnsi="Courier New" w:cs="Courier New"/>
+                <w:color w:val="A020F0"/>
+                <w:sz w:val="20"/>
+                <w:szCs w:val="20"/>
+                <w:lang w:eastAsia="lt-LT"/>
+              </w:rPr>
+              <w:t>'č'</w:t>
+            </w:r>
+            <w:r>
+              <w:rPr>
+                <w:rFonts w:ascii="Courier New" w:hAnsi="Courier New" w:cs="Courier New"/>
+                <w:color w:val="000000"/>
+                <w:sz w:val="20"/>
+                <w:szCs w:val="20"/>
+                <w:lang w:eastAsia="lt-LT"/>
+              </w:rPr>
+              <w:t xml:space="preserve">, </w:t>
+            </w:r>
+            <w:r>
+              <w:rPr>
+                <w:rFonts w:ascii="Courier New" w:hAnsi="Courier New" w:cs="Courier New"/>
+                <w:color w:val="A020F0"/>
+                <w:sz w:val="20"/>
+                <w:szCs w:val="20"/>
+                <w:lang w:eastAsia="lt-LT"/>
+              </w:rPr>
+              <w:t>'ę'</w:t>
+            </w:r>
+            <w:r>
+              <w:rPr>
+                <w:rFonts w:ascii="Courier New" w:hAnsi="Courier New" w:cs="Courier New"/>
+                <w:color w:val="000000"/>
+                <w:sz w:val="20"/>
+                <w:szCs w:val="20"/>
+                <w:lang w:eastAsia="lt-LT"/>
+              </w:rPr>
+              <w:t xml:space="preserve">, </w:t>
+            </w:r>
+            <w:r>
+              <w:rPr>
+                <w:rFonts w:ascii="Courier New" w:hAnsi="Courier New" w:cs="Courier New"/>
+                <w:color w:val="A020F0"/>
+                <w:sz w:val="20"/>
+                <w:szCs w:val="20"/>
+                <w:lang w:eastAsia="lt-LT"/>
+              </w:rPr>
+              <w:t>'ė'</w:t>
+            </w:r>
+            <w:r>
+              <w:rPr>
+                <w:rFonts w:ascii="Courier New" w:hAnsi="Courier New" w:cs="Courier New"/>
+                <w:color w:val="000000"/>
+                <w:sz w:val="20"/>
+                <w:szCs w:val="20"/>
+                <w:lang w:eastAsia="lt-LT"/>
+              </w:rPr>
+              <w:t xml:space="preserve">, </w:t>
+            </w:r>
+            <w:r>
+              <w:rPr>
+                <w:rFonts w:ascii="Courier New" w:hAnsi="Courier New" w:cs="Courier New"/>
+                <w:color w:val="A020F0"/>
+                <w:sz w:val="20"/>
+                <w:szCs w:val="20"/>
+                <w:lang w:eastAsia="lt-LT"/>
+              </w:rPr>
+              <w:t>'į'</w:t>
+            </w:r>
+            <w:r>
+              <w:rPr>
+                <w:rFonts w:ascii="Courier New" w:hAnsi="Courier New" w:cs="Courier New"/>
+                <w:color w:val="000000"/>
+                <w:sz w:val="20"/>
+                <w:szCs w:val="20"/>
+                <w:lang w:eastAsia="lt-LT"/>
+              </w:rPr>
+              <w:t xml:space="preserve">, </w:t>
+            </w:r>
+            <w:r>
+              <w:rPr>
+                <w:rFonts w:ascii="Courier New" w:hAnsi="Courier New" w:cs="Courier New"/>
+                <w:color w:val="A020F0"/>
+                <w:sz w:val="20"/>
+                <w:szCs w:val="20"/>
+                <w:lang w:eastAsia="lt-LT"/>
+              </w:rPr>
+              <w:t>'š'</w:t>
+            </w:r>
+            <w:r>
+              <w:rPr>
+                <w:rFonts w:ascii="Courier New" w:hAnsi="Courier New" w:cs="Courier New"/>
+                <w:color w:val="000000"/>
+                <w:sz w:val="20"/>
+                <w:szCs w:val="20"/>
+                <w:lang w:eastAsia="lt-LT"/>
+              </w:rPr>
+              <w:t xml:space="preserve">, </w:t>
+            </w:r>
+            <w:r>
+              <w:rPr>
+                <w:rFonts w:ascii="Courier New" w:hAnsi="Courier New" w:cs="Courier New"/>
+                <w:color w:val="A020F0"/>
+                <w:sz w:val="20"/>
+                <w:szCs w:val="20"/>
+                <w:lang w:eastAsia="lt-LT"/>
+              </w:rPr>
+              <w:t>'ų'</w:t>
+            </w:r>
+            <w:r>
+              <w:rPr>
+                <w:rFonts w:ascii="Courier New" w:hAnsi="Courier New" w:cs="Courier New"/>
+                <w:color w:val="000000"/>
+                <w:sz w:val="20"/>
+                <w:szCs w:val="20"/>
+                <w:lang w:eastAsia="lt-LT"/>
+              </w:rPr>
+              <w:t xml:space="preserve">, </w:t>
+            </w:r>
+            <w:r>
+              <w:rPr>
+                <w:rFonts w:ascii="Courier New" w:hAnsi="Courier New" w:cs="Courier New"/>
+                <w:color w:val="A020F0"/>
+                <w:sz w:val="20"/>
+                <w:szCs w:val="20"/>
+                <w:lang w:eastAsia="lt-LT"/>
+              </w:rPr>
+              <w:t>'ū'</w:t>
+            </w:r>
+            <w:r>
+              <w:rPr>
+                <w:rFonts w:ascii="Courier New" w:hAnsi="Courier New" w:cs="Courier New"/>
+                <w:color w:val="000000"/>
+                <w:sz w:val="20"/>
+                <w:szCs w:val="20"/>
+                <w:lang w:eastAsia="lt-LT"/>
+              </w:rPr>
+              <w:t xml:space="preserve">, </w:t>
+            </w:r>
+            <w:r>
+              <w:rPr>
+                <w:rFonts w:ascii="Courier New" w:hAnsi="Courier New" w:cs="Courier New"/>
+                <w:color w:val="A020F0"/>
+                <w:sz w:val="20"/>
+                <w:szCs w:val="20"/>
+                <w:lang w:eastAsia="lt-LT"/>
+              </w:rPr>
+              <w:t>'ž'</w:t>
+            </w:r>
+            <w:r>
+              <w:rPr>
+                <w:rFonts w:ascii="Courier New" w:hAnsi="Courier New" w:cs="Courier New"/>
+                <w:color w:val="000000"/>
+                <w:sz w:val="20"/>
+                <w:szCs w:val="20"/>
+                <w:lang w:eastAsia="lt-LT"/>
+              </w:rPr>
+              <w:t>};</w:t>
+            </w:r>
+          </w:p>
+          <w:p>
+            <w:pPr>
+              <w:autoSpaceDE w:val="0"/>
+              <w:autoSpaceDN w:val="0"/>
+              <w:adjustRightInd w:val="0"/>
+              <w:spacing w:after="0" w:line="240" w:lineRule="auto"/>
+              <w:jc w:val="left"/>
+              <w:rPr>
+                <w:rFonts w:ascii="Courier New" w:hAnsi="Courier New" w:cs="Courier New"/>
+                <w:szCs w:val="24"/>
+                <w:lang w:eastAsia="lt-LT"/>
+              </w:rPr>
+            </w:pPr>
+            <w:r>
+              <w:rPr>
+                <w:rFonts w:ascii="Courier New" w:hAnsi="Courier New" w:cs="Courier New"/>
+                <w:color w:val="000000"/>
+                <w:sz w:val="20"/>
+                <w:szCs w:val="20"/>
+                <w:lang w:eastAsia="lt-LT"/>
+              </w:rPr>
+              <w:t xml:space="preserve">imds = imageDatastore(fullfile(rootFolder, categories), </w:t>
+            </w:r>
+            <w:r>
+              <w:rPr>
+                <w:rFonts w:ascii="Courier New" w:hAnsi="Courier New" w:cs="Courier New"/>
+                <w:color w:val="A020F0"/>
+                <w:sz w:val="20"/>
+                <w:szCs w:val="20"/>
+                <w:lang w:eastAsia="lt-LT"/>
+              </w:rPr>
+              <w:t>'LabelSource'</w:t>
+            </w:r>
+            <w:r>
+              <w:rPr>
+                <w:rFonts w:ascii="Courier New" w:hAnsi="Courier New" w:cs="Courier New"/>
+                <w:color w:val="000000"/>
+                <w:sz w:val="20"/>
+                <w:szCs w:val="20"/>
+                <w:lang w:eastAsia="lt-LT"/>
+              </w:rPr>
+              <w:t xml:space="preserve">, </w:t>
+            </w:r>
+            <w:r>
+              <w:rPr>
+                <w:rFonts w:ascii="Courier New" w:hAnsi="Courier New" w:cs="Courier New"/>
+                <w:color w:val="A020F0"/>
+                <w:sz w:val="20"/>
+                <w:szCs w:val="20"/>
+                <w:lang w:eastAsia="lt-LT"/>
+              </w:rPr>
+              <w:t>'foldernames'</w:t>
+            </w:r>
+            <w:r>
+              <w:rPr>
+                <w:rFonts w:ascii="Courier New" w:hAnsi="Courier New" w:cs="Courier New"/>
+                <w:color w:val="000000"/>
+                <w:sz w:val="20"/>
+                <w:szCs w:val="20"/>
+                <w:lang w:eastAsia="lt-LT"/>
+              </w:rPr>
+              <w:t>);</w:t>
+            </w:r>
+          </w:p>
+          <w:p>
+            <w:pPr>
+              <w:autoSpaceDE w:val="0"/>
+              <w:autoSpaceDN w:val="0"/>
+              <w:adjustRightInd w:val="0"/>
+              <w:spacing w:after="0" w:line="240" w:lineRule="auto"/>
+              <w:jc w:val="left"/>
+              <w:rPr>
+                <w:rFonts w:ascii="Courier New" w:hAnsi="Courier New" w:cs="Courier New"/>
+                <w:szCs w:val="24"/>
+                <w:lang w:eastAsia="lt-LT"/>
+              </w:rPr>
+            </w:pPr>
+            <w:r>
+              <w:rPr>
+                <w:rFonts w:ascii="Courier New" w:hAnsi="Courier New" w:cs="Courier New"/>
+                <w:color w:val="000000"/>
+                <w:sz w:val="20"/>
+                <w:szCs w:val="20"/>
+                <w:lang w:eastAsia="lt-LT"/>
+              </w:rPr>
+              <w:t xml:space="preserve">imdts = imageDatastore(fullfile(testFolder, categories), </w:t>
+            </w:r>
+            <w:r>
+              <w:rPr>
+                <w:rFonts w:ascii="Courier New" w:hAnsi="Courier New" w:cs="Courier New"/>
+                <w:color w:val="A020F0"/>
+                <w:sz w:val="20"/>
+                <w:szCs w:val="20"/>
+                <w:lang w:eastAsia="lt-LT"/>
+              </w:rPr>
+              <w:t>'LabelSource'</w:t>
+            </w:r>
+            <w:r>
+              <w:rPr>
+                <w:rFonts w:ascii="Courier New" w:hAnsi="Courier New" w:cs="Courier New"/>
+                <w:color w:val="000000"/>
+                <w:sz w:val="20"/>
+                <w:szCs w:val="20"/>
+                <w:lang w:eastAsia="lt-LT"/>
+              </w:rPr>
+              <w:t xml:space="preserve">, </w:t>
+            </w:r>
+            <w:r>
+              <w:rPr>
+                <w:rFonts w:ascii="Courier New" w:hAnsi="Courier New" w:cs="Courier New"/>
+                <w:color w:val="A020F0"/>
+                <w:sz w:val="20"/>
+                <w:szCs w:val="20"/>
+                <w:lang w:eastAsia="lt-LT"/>
+              </w:rPr>
+              <w:t>'foldernames'</w:t>
+            </w:r>
+            <w:r>
+              <w:rPr>
+                <w:rFonts w:ascii="Courier New" w:hAnsi="Courier New" w:cs="Courier New"/>
+                <w:color w:val="000000"/>
+                <w:sz w:val="20"/>
+                <w:szCs w:val="20"/>
+                <w:lang w:eastAsia="lt-LT"/>
+              </w:rPr>
+              <w:t>);</w:t>
+            </w:r>
+          </w:p>
+          <w:p>
+            <w:pPr>
+              <w:autoSpaceDE w:val="0"/>
+              <w:autoSpaceDN w:val="0"/>
+              <w:adjustRightInd w:val="0"/>
+              <w:spacing w:after="0" w:line="240" w:lineRule="auto"/>
+              <w:jc w:val="left"/>
+              <w:rPr>
+                <w:rFonts w:ascii="Courier New" w:hAnsi="Courier New" w:cs="Courier New"/>
+                <w:szCs w:val="24"/>
+                <w:lang w:eastAsia="lt-LT"/>
+              </w:rPr>
+            </w:pPr>
+            <w:r>
+              <w:rPr>
+                <w:rFonts w:ascii="Courier New" w:hAnsi="Courier New" w:cs="Courier New"/>
+                <w:color w:val="000000"/>
+                <w:sz w:val="20"/>
+                <w:szCs w:val="20"/>
+                <w:lang w:eastAsia="lt-LT"/>
+              </w:rPr>
+              <w:t xml:space="preserve"> </w:t>
+            </w:r>
+          </w:p>
+          <w:p>
+            <w:pPr>
+              <w:autoSpaceDE w:val="0"/>
+              <w:autoSpaceDN w:val="0"/>
+              <w:adjustRightInd w:val="0"/>
+              <w:spacing w:after="0" w:line="240" w:lineRule="auto"/>
+              <w:jc w:val="left"/>
+              <w:rPr>
+                <w:rFonts w:ascii="Courier New" w:hAnsi="Courier New" w:cs="Courier New"/>
+                <w:szCs w:val="24"/>
+                <w:lang w:eastAsia="lt-LT"/>
+              </w:rPr>
+            </w:pPr>
+            <w:r>
+              <w:rPr>
+                <w:rFonts w:ascii="Courier New" w:hAnsi="Courier New" w:cs="Courier New"/>
+                <w:color w:val="000000"/>
+                <w:sz w:val="20"/>
+                <w:szCs w:val="20"/>
+                <w:lang w:eastAsia="lt-LT"/>
+              </w:rPr>
+              <w:t>trainingSet = imds;</w:t>
+            </w:r>
+          </w:p>
+          <w:p>
+            <w:pPr>
+              <w:autoSpaceDE w:val="0"/>
+              <w:autoSpaceDN w:val="0"/>
+              <w:adjustRightInd w:val="0"/>
+              <w:spacing w:after="0" w:line="240" w:lineRule="auto"/>
+              <w:jc w:val="left"/>
+              <w:rPr>
+                <w:rFonts w:ascii="Courier New" w:hAnsi="Courier New" w:cs="Courier New"/>
+                <w:szCs w:val="24"/>
+                <w:lang w:eastAsia="lt-LT"/>
+              </w:rPr>
+            </w:pPr>
+            <w:r>
+              <w:rPr>
+                <w:rFonts w:ascii="Courier New" w:hAnsi="Courier New" w:cs="Courier New"/>
+                <w:color w:val="000000"/>
+                <w:sz w:val="20"/>
+                <w:szCs w:val="20"/>
+                <w:lang w:eastAsia="lt-LT"/>
+              </w:rPr>
+              <w:t>validationSet = imdts;</w:t>
+            </w:r>
+          </w:p>
+          <w:p>
+            <w:pPr>
+              <w:autoSpaceDE w:val="0"/>
+              <w:autoSpaceDN w:val="0"/>
+              <w:adjustRightInd w:val="0"/>
+              <w:spacing w:after="0" w:line="240" w:lineRule="auto"/>
+              <w:jc w:val="left"/>
+              <w:rPr>
+                <w:rFonts w:ascii="Courier New" w:hAnsi="Courier New" w:cs="Courier New"/>
+                <w:szCs w:val="24"/>
+                <w:lang w:eastAsia="lt-LT"/>
+              </w:rPr>
+            </w:pPr>
+            <w:r>
+              <w:rPr>
+                <w:rFonts w:ascii="Courier New" w:hAnsi="Courier New" w:cs="Courier New"/>
+                <w:color w:val="228B22"/>
+                <w:sz w:val="20"/>
+                <w:szCs w:val="20"/>
+                <w:lang w:eastAsia="lt-LT"/>
+              </w:rPr>
+              <w:t>%[trainingSet, validationSet] = splitEachLabel(imds, 0.6);</w:t>
+            </w:r>
+          </w:p>
+          <w:p>
+            <w:pPr>
+              <w:autoSpaceDE w:val="0"/>
+              <w:autoSpaceDN w:val="0"/>
+              <w:adjustRightInd w:val="0"/>
+              <w:spacing w:after="0" w:line="240" w:lineRule="auto"/>
+              <w:jc w:val="left"/>
+              <w:rPr>
+                <w:rFonts w:ascii="Courier New" w:hAnsi="Courier New" w:cs="Courier New"/>
+                <w:szCs w:val="24"/>
+                <w:lang w:eastAsia="lt-LT"/>
+              </w:rPr>
+            </w:pPr>
+            <w:r>
+              <w:rPr>
+                <w:rFonts w:ascii="Courier New" w:hAnsi="Courier New" w:cs="Courier New"/>
+                <w:color w:val="000000"/>
+                <w:sz w:val="20"/>
+                <w:szCs w:val="20"/>
+                <w:lang w:eastAsia="lt-LT"/>
+              </w:rPr>
+              <w:t>tsc = countEachLabel(trainingSet)</w:t>
+            </w:r>
+          </w:p>
+          <w:p>
+            <w:pPr>
+              <w:autoSpaceDE w:val="0"/>
+              <w:autoSpaceDN w:val="0"/>
+              <w:adjustRightInd w:val="0"/>
+              <w:spacing w:after="0" w:line="240" w:lineRule="auto"/>
+              <w:jc w:val="left"/>
+              <w:rPr>
+                <w:rFonts w:ascii="Courier New" w:hAnsi="Courier New" w:cs="Courier New"/>
+                <w:szCs w:val="24"/>
+                <w:lang w:eastAsia="lt-LT"/>
+              </w:rPr>
+            </w:pPr>
+            <w:r>
+              <w:rPr>
+                <w:rFonts w:ascii="Courier New" w:hAnsi="Courier New" w:cs="Courier New"/>
+                <w:color w:val="000000"/>
+                <w:sz w:val="20"/>
+                <w:szCs w:val="20"/>
+                <w:lang w:eastAsia="lt-LT"/>
+              </w:rPr>
+              <w:t>vsc = countEachLabel(validationSet)</w:t>
+            </w:r>
+          </w:p>
+          <w:p>
+            <w:pPr>
+              <w:autoSpaceDE w:val="0"/>
+              <w:autoSpaceDN w:val="0"/>
+              <w:adjustRightInd w:val="0"/>
+              <w:spacing w:after="0" w:line="240" w:lineRule="auto"/>
+              <w:jc w:val="left"/>
+              <w:rPr>
+                <w:rFonts w:ascii="Courier New" w:hAnsi="Courier New" w:cs="Courier New"/>
+                <w:szCs w:val="24"/>
+                <w:lang w:eastAsia="lt-LT"/>
+              </w:rPr>
+            </w:pPr>
+            <w:r>
+              <w:rPr>
+                <w:rFonts w:ascii="Courier New" w:hAnsi="Courier New" w:cs="Courier New"/>
+                <w:color w:val="000000"/>
+                <w:sz w:val="20"/>
+                <w:szCs w:val="20"/>
+                <w:lang w:eastAsia="lt-LT"/>
+              </w:rPr>
+              <w:t xml:space="preserve"> </w:t>
+            </w:r>
+          </w:p>
+          <w:p>
+            <w:pPr>
+              <w:autoSpaceDE w:val="0"/>
+              <w:autoSpaceDN w:val="0"/>
+              <w:adjustRightInd w:val="0"/>
+              <w:spacing w:after="0" w:line="240" w:lineRule="auto"/>
+              <w:jc w:val="left"/>
+              <w:rPr>
+                <w:rFonts w:ascii="Courier New" w:hAnsi="Courier New" w:cs="Courier New"/>
+                <w:szCs w:val="24"/>
+                <w:lang w:eastAsia="lt-LT"/>
+              </w:rPr>
+            </w:pPr>
+            <w:r>
+              <w:rPr>
+                <w:rFonts w:ascii="Courier New" w:hAnsi="Courier New" w:cs="Courier New"/>
+                <w:color w:val="228B22"/>
+                <w:sz w:val="20"/>
+                <w:szCs w:val="20"/>
+                <w:lang w:eastAsia="lt-LT"/>
+              </w:rPr>
+              <w:t>% Tiesiog paziureti ar geroje vietoje iesko raidziu</w:t>
+            </w:r>
+          </w:p>
+          <w:p>
+            <w:pPr>
+              <w:autoSpaceDE w:val="0"/>
+              <w:autoSpaceDN w:val="0"/>
+              <w:adjustRightInd w:val="0"/>
+              <w:spacing w:after="0" w:line="240" w:lineRule="auto"/>
+              <w:jc w:val="left"/>
+              <w:rPr>
+                <w:rFonts w:ascii="Courier New" w:hAnsi="Courier New" w:cs="Courier New"/>
+                <w:szCs w:val="24"/>
+                <w:lang w:eastAsia="lt-LT"/>
+              </w:rPr>
+            </w:pPr>
+            <w:r>
+              <w:rPr>
+                <w:rFonts w:ascii="Courier New" w:hAnsi="Courier New" w:cs="Courier New"/>
+                <w:color w:val="000000"/>
+                <w:sz w:val="20"/>
+                <w:szCs w:val="20"/>
+                <w:lang w:eastAsia="lt-LT"/>
+              </w:rPr>
+              <w:t xml:space="preserve">aNosine = find(validationSet.Labels == </w:t>
+            </w:r>
+            <w:r>
+              <w:rPr>
+                <w:rFonts w:ascii="Courier New" w:hAnsi="Courier New" w:cs="Courier New"/>
+                <w:color w:val="A020F0"/>
+                <w:sz w:val="20"/>
+                <w:szCs w:val="20"/>
+                <w:lang w:eastAsia="lt-LT"/>
+              </w:rPr>
+              <w:t>'ą'</w:t>
+            </w:r>
+            <w:r>
+              <w:rPr>
+                <w:rFonts w:ascii="Courier New" w:hAnsi="Courier New" w:cs="Courier New"/>
+                <w:color w:val="000000"/>
+                <w:sz w:val="20"/>
+                <w:szCs w:val="20"/>
+                <w:lang w:eastAsia="lt-LT"/>
+              </w:rPr>
+              <w:t>, 1);</w:t>
+            </w:r>
+          </w:p>
+          <w:p>
+            <w:pPr>
+              <w:autoSpaceDE w:val="0"/>
+              <w:autoSpaceDN w:val="0"/>
+              <w:adjustRightInd w:val="0"/>
+              <w:spacing w:after="0" w:line="240" w:lineRule="auto"/>
+              <w:jc w:val="left"/>
+              <w:rPr>
+                <w:rFonts w:ascii="Courier New" w:hAnsi="Courier New" w:cs="Courier New"/>
+                <w:szCs w:val="24"/>
+                <w:lang w:eastAsia="lt-LT"/>
+              </w:rPr>
+            </w:pPr>
+            <w:r>
+              <w:rPr>
+                <w:rFonts w:ascii="Courier New" w:hAnsi="Courier New" w:cs="Courier New"/>
+                <w:color w:val="000000"/>
+                <w:sz w:val="20"/>
+                <w:szCs w:val="20"/>
+                <w:lang w:eastAsia="lt-LT"/>
+              </w:rPr>
+              <w:t xml:space="preserve">cSuVarnele = find(validationSet.Labels == </w:t>
+            </w:r>
+            <w:r>
+              <w:rPr>
+                <w:rFonts w:ascii="Courier New" w:hAnsi="Courier New" w:cs="Courier New"/>
+                <w:color w:val="A020F0"/>
+                <w:sz w:val="20"/>
+                <w:szCs w:val="20"/>
+                <w:lang w:eastAsia="lt-LT"/>
+              </w:rPr>
+              <w:t>'č'</w:t>
+            </w:r>
+            <w:r>
+              <w:rPr>
+                <w:rFonts w:ascii="Courier New" w:hAnsi="Courier New" w:cs="Courier New"/>
+                <w:color w:val="000000"/>
+                <w:sz w:val="20"/>
+                <w:szCs w:val="20"/>
+                <w:lang w:eastAsia="lt-LT"/>
+              </w:rPr>
+              <w:t>, 1);</w:t>
+            </w:r>
+          </w:p>
+          <w:p>
+            <w:pPr>
+              <w:autoSpaceDE w:val="0"/>
+              <w:autoSpaceDN w:val="0"/>
+              <w:adjustRightInd w:val="0"/>
+              <w:spacing w:after="0" w:line="240" w:lineRule="auto"/>
+              <w:jc w:val="left"/>
+              <w:rPr>
+                <w:rFonts w:ascii="Courier New" w:hAnsi="Courier New" w:cs="Courier New"/>
+                <w:szCs w:val="24"/>
+                <w:lang w:eastAsia="lt-LT"/>
+              </w:rPr>
+            </w:pPr>
+            <w:r>
+              <w:rPr>
+                <w:rFonts w:ascii="Courier New" w:hAnsi="Courier New" w:cs="Courier New"/>
+                <w:color w:val="000000"/>
+                <w:sz w:val="20"/>
+                <w:szCs w:val="20"/>
+                <w:lang w:eastAsia="lt-LT"/>
+              </w:rPr>
+              <w:t xml:space="preserve">eNosine = find(validationSet.Labels == </w:t>
+            </w:r>
+            <w:r>
+              <w:rPr>
+                <w:rFonts w:ascii="Courier New" w:hAnsi="Courier New" w:cs="Courier New"/>
+                <w:color w:val="A020F0"/>
+                <w:sz w:val="20"/>
+                <w:szCs w:val="20"/>
+                <w:lang w:eastAsia="lt-LT"/>
+              </w:rPr>
+              <w:t>'ę'</w:t>
+            </w:r>
+            <w:r>
+              <w:rPr>
+                <w:rFonts w:ascii="Courier New" w:hAnsi="Courier New" w:cs="Courier New"/>
+                <w:color w:val="000000"/>
+                <w:sz w:val="20"/>
+                <w:szCs w:val="20"/>
+                <w:lang w:eastAsia="lt-LT"/>
+              </w:rPr>
+              <w:t>, 1);</w:t>
+            </w:r>
+          </w:p>
+          <w:p>
+            <w:pPr>
+              <w:autoSpaceDE w:val="0"/>
+              <w:autoSpaceDN w:val="0"/>
+              <w:adjustRightInd w:val="0"/>
+              <w:spacing w:after="0" w:line="240" w:lineRule="auto"/>
+              <w:jc w:val="left"/>
+              <w:rPr>
+                <w:rFonts w:ascii="Courier New" w:hAnsi="Courier New" w:cs="Courier New"/>
+                <w:szCs w:val="24"/>
+                <w:lang w:eastAsia="lt-LT"/>
+              </w:rPr>
+            </w:pPr>
+            <w:r>
+              <w:rPr>
+                <w:rFonts w:ascii="Courier New" w:hAnsi="Courier New" w:cs="Courier New"/>
+                <w:color w:val="000000"/>
+                <w:sz w:val="20"/>
+                <w:szCs w:val="20"/>
+                <w:lang w:eastAsia="lt-LT"/>
+              </w:rPr>
+              <w:lastRenderedPageBreak/>
+              <w:t>subplot(1,3,1);</w:t>
+            </w:r>
+          </w:p>
+          <w:p>
+            <w:pPr>
+              <w:autoSpaceDE w:val="0"/>
+              <w:autoSpaceDN w:val="0"/>
+              <w:adjustRightInd w:val="0"/>
+              <w:spacing w:after="0" w:line="240" w:lineRule="auto"/>
+              <w:jc w:val="left"/>
+              <w:rPr>
+                <w:rFonts w:ascii="Courier New" w:hAnsi="Courier New" w:cs="Courier New"/>
+                <w:szCs w:val="24"/>
+                <w:lang w:eastAsia="lt-LT"/>
+              </w:rPr>
+            </w:pPr>
+            <w:r>
+              <w:rPr>
+                <w:rFonts w:ascii="Courier New" w:hAnsi="Courier New" w:cs="Courier New"/>
+                <w:color w:val="000000"/>
+                <w:sz w:val="20"/>
+                <w:szCs w:val="20"/>
+                <w:lang w:eastAsia="lt-LT"/>
+              </w:rPr>
+              <w:t>imshow(readimage(validationSet,aNosine))</w:t>
+            </w:r>
+          </w:p>
+          <w:p>
+            <w:pPr>
+              <w:autoSpaceDE w:val="0"/>
+              <w:autoSpaceDN w:val="0"/>
+              <w:adjustRightInd w:val="0"/>
+              <w:spacing w:after="0" w:line="240" w:lineRule="auto"/>
+              <w:jc w:val="left"/>
+              <w:rPr>
+                <w:rFonts w:ascii="Courier New" w:hAnsi="Courier New" w:cs="Courier New"/>
+                <w:szCs w:val="24"/>
+                <w:lang w:eastAsia="lt-LT"/>
+              </w:rPr>
+            </w:pPr>
+            <w:r>
+              <w:rPr>
+                <w:rFonts w:ascii="Courier New" w:hAnsi="Courier New" w:cs="Courier New"/>
+                <w:color w:val="000000"/>
+                <w:sz w:val="20"/>
+                <w:szCs w:val="20"/>
+                <w:lang w:eastAsia="lt-LT"/>
+              </w:rPr>
+              <w:t>subplot(1,3,2);</w:t>
+            </w:r>
+          </w:p>
+          <w:p>
+            <w:pPr>
+              <w:autoSpaceDE w:val="0"/>
+              <w:autoSpaceDN w:val="0"/>
+              <w:adjustRightInd w:val="0"/>
+              <w:spacing w:after="0" w:line="240" w:lineRule="auto"/>
+              <w:jc w:val="left"/>
+              <w:rPr>
+                <w:rFonts w:ascii="Courier New" w:hAnsi="Courier New" w:cs="Courier New"/>
+                <w:szCs w:val="24"/>
+                <w:lang w:eastAsia="lt-LT"/>
+              </w:rPr>
+            </w:pPr>
+            <w:r>
+              <w:rPr>
+                <w:rFonts w:ascii="Courier New" w:hAnsi="Courier New" w:cs="Courier New"/>
+                <w:color w:val="000000"/>
+                <w:sz w:val="20"/>
+                <w:szCs w:val="20"/>
+                <w:lang w:eastAsia="lt-LT"/>
+              </w:rPr>
+              <w:t>imshow(readimage(validationSet,cSuVarnele))</w:t>
+            </w:r>
+          </w:p>
+          <w:p>
+            <w:pPr>
+              <w:autoSpaceDE w:val="0"/>
+              <w:autoSpaceDN w:val="0"/>
+              <w:adjustRightInd w:val="0"/>
+              <w:spacing w:after="0" w:line="240" w:lineRule="auto"/>
+              <w:jc w:val="left"/>
+              <w:rPr>
+                <w:rFonts w:ascii="Courier New" w:hAnsi="Courier New" w:cs="Courier New"/>
+                <w:szCs w:val="24"/>
+                <w:lang w:eastAsia="lt-LT"/>
+              </w:rPr>
+            </w:pPr>
+            <w:r>
+              <w:rPr>
+                <w:rFonts w:ascii="Courier New" w:hAnsi="Courier New" w:cs="Courier New"/>
+                <w:color w:val="000000"/>
+                <w:sz w:val="20"/>
+                <w:szCs w:val="20"/>
+                <w:lang w:eastAsia="lt-LT"/>
+              </w:rPr>
+              <w:t>subplot(1,3,3);</w:t>
+            </w:r>
+          </w:p>
+          <w:p>
+            <w:pPr>
+              <w:autoSpaceDE w:val="0"/>
+              <w:autoSpaceDN w:val="0"/>
+              <w:adjustRightInd w:val="0"/>
+              <w:spacing w:after="0" w:line="240" w:lineRule="auto"/>
+              <w:jc w:val="left"/>
+              <w:rPr>
+                <w:rFonts w:ascii="Courier New" w:hAnsi="Courier New" w:cs="Courier New"/>
+                <w:szCs w:val="24"/>
+                <w:lang w:eastAsia="lt-LT"/>
+              </w:rPr>
+            </w:pPr>
+            <w:r>
+              <w:rPr>
+                <w:rFonts w:ascii="Courier New" w:hAnsi="Courier New" w:cs="Courier New"/>
+                <w:color w:val="000000"/>
+                <w:sz w:val="20"/>
+                <w:szCs w:val="20"/>
+                <w:lang w:eastAsia="lt-LT"/>
+              </w:rPr>
+              <w:t>imshow(readimage(validationSet,eNosine))</w:t>
+            </w:r>
+          </w:p>
+          <w:p>
+            <w:pPr>
+              <w:autoSpaceDE w:val="0"/>
+              <w:autoSpaceDN w:val="0"/>
+              <w:adjustRightInd w:val="0"/>
+              <w:spacing w:after="0" w:line="240" w:lineRule="auto"/>
+              <w:jc w:val="left"/>
+              <w:rPr>
+                <w:rFonts w:ascii="Courier New" w:hAnsi="Courier New" w:cs="Courier New"/>
+                <w:szCs w:val="24"/>
+                <w:lang w:eastAsia="lt-LT"/>
+              </w:rPr>
+            </w:pPr>
+            <w:r>
+              <w:rPr>
+                <w:rFonts w:ascii="Courier New" w:hAnsi="Courier New" w:cs="Courier New"/>
+                <w:color w:val="000000"/>
+                <w:sz w:val="20"/>
+                <w:szCs w:val="20"/>
+                <w:lang w:eastAsia="lt-LT"/>
+              </w:rPr>
+              <w:t xml:space="preserve"> </w:t>
+            </w:r>
+          </w:p>
+          <w:p>
+            <w:pPr>
+              <w:autoSpaceDE w:val="0"/>
+              <w:autoSpaceDN w:val="0"/>
+              <w:adjustRightInd w:val="0"/>
+              <w:spacing w:after="0" w:line="240" w:lineRule="auto"/>
+              <w:jc w:val="left"/>
+              <w:rPr>
+                <w:rFonts w:ascii="Courier New" w:hAnsi="Courier New" w:cs="Courier New"/>
+                <w:szCs w:val="24"/>
+                <w:lang w:eastAsia="lt-LT"/>
+              </w:rPr>
+            </w:pPr>
+            <w:r>
+              <w:rPr>
+                <w:rFonts w:ascii="Courier New" w:hAnsi="Courier New" w:cs="Courier New"/>
+                <w:color w:val="000000"/>
+                <w:sz w:val="20"/>
+                <w:szCs w:val="20"/>
+                <w:lang w:eastAsia="lt-LT"/>
+              </w:rPr>
+              <w:t xml:space="preserve"> </w:t>
+            </w:r>
+          </w:p>
+          <w:p>
+            <w:pPr>
+              <w:autoSpaceDE w:val="0"/>
+              <w:autoSpaceDN w:val="0"/>
+              <w:adjustRightInd w:val="0"/>
+              <w:spacing w:after="0" w:line="240" w:lineRule="auto"/>
+              <w:jc w:val="left"/>
+              <w:rPr>
+                <w:rFonts w:ascii="Courier New" w:hAnsi="Courier New" w:cs="Courier New"/>
+                <w:szCs w:val="24"/>
+                <w:lang w:eastAsia="lt-LT"/>
+              </w:rPr>
+            </w:pPr>
+            <w:r>
+              <w:rPr>
+                <w:rFonts w:ascii="Courier New" w:hAnsi="Courier New" w:cs="Courier New"/>
+                <w:color w:val="228B22"/>
+                <w:sz w:val="20"/>
+                <w:szCs w:val="20"/>
+                <w:lang w:eastAsia="lt-LT"/>
+              </w:rPr>
+              <w:t>% Apmokome algoritma</w:t>
+            </w:r>
+          </w:p>
+          <w:p>
+            <w:pPr>
+              <w:autoSpaceDE w:val="0"/>
+              <w:autoSpaceDN w:val="0"/>
+              <w:adjustRightInd w:val="0"/>
+              <w:spacing w:after="0" w:line="240" w:lineRule="auto"/>
+              <w:jc w:val="left"/>
+              <w:rPr>
+                <w:rFonts w:ascii="Courier New" w:hAnsi="Courier New" w:cs="Courier New"/>
+                <w:szCs w:val="24"/>
+                <w:lang w:eastAsia="lt-LT"/>
+              </w:rPr>
+            </w:pPr>
+            <w:r>
+              <w:rPr>
+                <w:rFonts w:ascii="Courier New" w:hAnsi="Courier New" w:cs="Courier New"/>
+                <w:color w:val="000000"/>
+                <w:sz w:val="20"/>
+                <w:szCs w:val="20"/>
+                <w:lang w:eastAsia="lt-LT"/>
+              </w:rPr>
+              <w:t>bag = bagOfFeatures(trainingSet);</w:t>
+            </w:r>
+          </w:p>
+          <w:p>
+            <w:pPr>
+              <w:autoSpaceDE w:val="0"/>
+              <w:autoSpaceDN w:val="0"/>
+              <w:adjustRightInd w:val="0"/>
+              <w:spacing w:after="0" w:line="240" w:lineRule="auto"/>
+              <w:jc w:val="left"/>
+              <w:rPr>
+                <w:rFonts w:ascii="Courier New" w:hAnsi="Courier New" w:cs="Courier New"/>
+                <w:szCs w:val="24"/>
+                <w:lang w:eastAsia="lt-LT"/>
+              </w:rPr>
+            </w:pPr>
+            <w:r>
+              <w:rPr>
+                <w:rFonts w:ascii="Courier New" w:hAnsi="Courier New" w:cs="Courier New"/>
+                <w:color w:val="000000"/>
+                <w:sz w:val="20"/>
+                <w:szCs w:val="20"/>
+                <w:lang w:eastAsia="lt-LT"/>
+              </w:rPr>
+              <w:t xml:space="preserve"> </w:t>
+            </w:r>
+          </w:p>
+          <w:p>
+            <w:pPr>
+              <w:autoSpaceDE w:val="0"/>
+              <w:autoSpaceDN w:val="0"/>
+              <w:adjustRightInd w:val="0"/>
+              <w:spacing w:after="0" w:line="240" w:lineRule="auto"/>
+              <w:jc w:val="left"/>
+              <w:rPr>
+                <w:rFonts w:ascii="Courier New" w:hAnsi="Courier New" w:cs="Courier New"/>
+                <w:szCs w:val="24"/>
+                <w:lang w:eastAsia="lt-LT"/>
+              </w:rPr>
+            </w:pPr>
+            <w:r>
+              <w:rPr>
+                <w:rFonts w:ascii="Courier New" w:hAnsi="Courier New" w:cs="Courier New"/>
+                <w:color w:val="000000"/>
+                <w:sz w:val="20"/>
+                <w:szCs w:val="20"/>
+                <w:lang w:eastAsia="lt-LT"/>
+              </w:rPr>
+              <w:t>img = readimage(imds, 1);</w:t>
+            </w:r>
+          </w:p>
+          <w:p>
+            <w:pPr>
+              <w:autoSpaceDE w:val="0"/>
+              <w:autoSpaceDN w:val="0"/>
+              <w:adjustRightInd w:val="0"/>
+              <w:spacing w:after="0" w:line="240" w:lineRule="auto"/>
+              <w:jc w:val="left"/>
+              <w:rPr>
+                <w:rFonts w:ascii="Courier New" w:hAnsi="Courier New" w:cs="Courier New"/>
+                <w:szCs w:val="24"/>
+                <w:lang w:eastAsia="lt-LT"/>
+              </w:rPr>
+            </w:pPr>
+            <w:r>
+              <w:rPr>
+                <w:rFonts w:ascii="Courier New" w:hAnsi="Courier New" w:cs="Courier New"/>
+                <w:color w:val="000000"/>
+                <w:sz w:val="20"/>
+                <w:szCs w:val="20"/>
+                <w:lang w:eastAsia="lt-LT"/>
+              </w:rPr>
+              <w:t>featureVector = encode(bag, img);</w:t>
+            </w:r>
+          </w:p>
+          <w:p>
+            <w:pPr>
+              <w:autoSpaceDE w:val="0"/>
+              <w:autoSpaceDN w:val="0"/>
+              <w:adjustRightInd w:val="0"/>
+              <w:spacing w:after="0" w:line="240" w:lineRule="auto"/>
+              <w:jc w:val="left"/>
+              <w:rPr>
+                <w:rFonts w:ascii="Courier New" w:hAnsi="Courier New" w:cs="Courier New"/>
+                <w:szCs w:val="24"/>
+                <w:lang w:eastAsia="lt-LT"/>
+              </w:rPr>
+            </w:pPr>
+            <w:r>
+              <w:rPr>
+                <w:rFonts w:ascii="Courier New" w:hAnsi="Courier New" w:cs="Courier New"/>
+                <w:color w:val="000000"/>
+                <w:sz w:val="20"/>
+                <w:szCs w:val="20"/>
+                <w:lang w:eastAsia="lt-LT"/>
+              </w:rPr>
+              <w:t>categoryClassifier = trainImageCategoryClassifier(trainingSet, bag);</w:t>
+            </w:r>
+          </w:p>
+          <w:p>
+            <w:pPr>
+              <w:autoSpaceDE w:val="0"/>
+              <w:autoSpaceDN w:val="0"/>
+              <w:adjustRightInd w:val="0"/>
+              <w:spacing w:after="0" w:line="240" w:lineRule="auto"/>
+              <w:jc w:val="left"/>
+              <w:rPr>
+                <w:rFonts w:ascii="Courier New" w:hAnsi="Courier New" w:cs="Courier New"/>
+                <w:szCs w:val="24"/>
+                <w:lang w:eastAsia="lt-LT"/>
+              </w:rPr>
+            </w:pPr>
+            <w:r>
+              <w:rPr>
+                <w:rFonts w:ascii="Courier New" w:hAnsi="Courier New" w:cs="Courier New"/>
+                <w:color w:val="000000"/>
+                <w:sz w:val="20"/>
+                <w:szCs w:val="20"/>
+                <w:lang w:eastAsia="lt-LT"/>
+              </w:rPr>
+              <w:t xml:space="preserve"> </w:t>
+            </w:r>
+          </w:p>
+          <w:p>
+            <w:pPr>
+              <w:autoSpaceDE w:val="0"/>
+              <w:autoSpaceDN w:val="0"/>
+              <w:adjustRightInd w:val="0"/>
+              <w:spacing w:after="0" w:line="240" w:lineRule="auto"/>
+              <w:jc w:val="left"/>
+              <w:rPr>
+                <w:rFonts w:ascii="Courier New" w:hAnsi="Courier New" w:cs="Courier New"/>
+                <w:szCs w:val="24"/>
+                <w:lang w:eastAsia="lt-LT"/>
+              </w:rPr>
+            </w:pPr>
+            <w:r>
+              <w:rPr>
+                <w:rFonts w:ascii="Courier New" w:hAnsi="Courier New" w:cs="Courier New"/>
+                <w:color w:val="228B22"/>
+                <w:sz w:val="20"/>
+                <w:szCs w:val="20"/>
+                <w:lang w:eastAsia="lt-LT"/>
+              </w:rPr>
+              <w:t>% Visu pirma isbandome savo apmokyta algoritma su testavimo setu,</w:t>
+            </w:r>
+          </w:p>
+          <w:p>
+            <w:pPr>
+              <w:autoSpaceDE w:val="0"/>
+              <w:autoSpaceDN w:val="0"/>
+              <w:adjustRightInd w:val="0"/>
+              <w:spacing w:after="0" w:line="240" w:lineRule="auto"/>
+              <w:jc w:val="left"/>
+              <w:rPr>
+                <w:rFonts w:ascii="Courier New" w:hAnsi="Courier New" w:cs="Courier New"/>
+                <w:szCs w:val="24"/>
+                <w:lang w:eastAsia="lt-LT"/>
+              </w:rPr>
+            </w:pPr>
+            <w:r>
+              <w:rPr>
+                <w:rFonts w:ascii="Courier New" w:hAnsi="Courier New" w:cs="Courier New"/>
+                <w:color w:val="228B22"/>
+                <w:sz w:val="20"/>
+                <w:szCs w:val="20"/>
+                <w:lang w:eastAsia="lt-LT"/>
+              </w:rPr>
+              <w:t>% kad paziuretume jog gerai veiki. Tikslumas turi buti pakankamai didelis</w:t>
+            </w:r>
+          </w:p>
+          <w:p>
+            <w:pPr>
+              <w:autoSpaceDE w:val="0"/>
+              <w:autoSpaceDN w:val="0"/>
+              <w:adjustRightInd w:val="0"/>
+              <w:spacing w:after="0" w:line="240" w:lineRule="auto"/>
+              <w:jc w:val="left"/>
+              <w:rPr>
+                <w:rFonts w:ascii="Courier New" w:hAnsi="Courier New" w:cs="Courier New"/>
+                <w:szCs w:val="24"/>
+                <w:lang w:eastAsia="lt-LT"/>
+              </w:rPr>
+            </w:pPr>
+            <w:r>
+              <w:rPr>
+                <w:rFonts w:ascii="Courier New" w:hAnsi="Courier New" w:cs="Courier New"/>
+                <w:color w:val="000000"/>
+                <w:sz w:val="20"/>
+                <w:szCs w:val="20"/>
+                <w:lang w:eastAsia="lt-LT"/>
+              </w:rPr>
+              <w:t>confMatrix = evaluate(categoryClassifier, trainingSet);</w:t>
+            </w:r>
+          </w:p>
+          <w:p>
+            <w:pPr>
+              <w:autoSpaceDE w:val="0"/>
+              <w:autoSpaceDN w:val="0"/>
+              <w:adjustRightInd w:val="0"/>
+              <w:spacing w:after="0" w:line="240" w:lineRule="auto"/>
+              <w:jc w:val="left"/>
+              <w:rPr>
+                <w:rFonts w:ascii="Courier New" w:hAnsi="Courier New" w:cs="Courier New"/>
+                <w:szCs w:val="24"/>
+                <w:lang w:eastAsia="lt-LT"/>
+              </w:rPr>
+            </w:pPr>
+            <w:r>
+              <w:rPr>
+                <w:rFonts w:ascii="Courier New" w:hAnsi="Courier New" w:cs="Courier New"/>
+                <w:color w:val="000000"/>
+                <w:sz w:val="20"/>
+                <w:szCs w:val="20"/>
+                <w:lang w:eastAsia="lt-LT"/>
+              </w:rPr>
+              <w:t xml:space="preserve"> </w:t>
+            </w:r>
+          </w:p>
+          <w:p>
+            <w:pPr>
+              <w:autoSpaceDE w:val="0"/>
+              <w:autoSpaceDN w:val="0"/>
+              <w:adjustRightInd w:val="0"/>
+              <w:spacing w:after="0" w:line="240" w:lineRule="auto"/>
+              <w:jc w:val="left"/>
+              <w:rPr>
+                <w:rFonts w:ascii="Courier New" w:hAnsi="Courier New" w:cs="Courier New"/>
+                <w:szCs w:val="24"/>
+                <w:lang w:eastAsia="lt-LT"/>
+              </w:rPr>
+            </w:pPr>
+            <w:r>
+              <w:rPr>
+                <w:rFonts w:ascii="Courier New" w:hAnsi="Courier New" w:cs="Courier New"/>
+                <w:color w:val="228B22"/>
+                <w:sz w:val="20"/>
+                <w:szCs w:val="20"/>
+                <w:lang w:eastAsia="lt-LT"/>
+              </w:rPr>
+              <w:t>% Testuojame su naujais duomenimis ir ziurime kokias reiksmes gausim</w:t>
+            </w:r>
+          </w:p>
+          <w:p>
+            <w:pPr>
+              <w:autoSpaceDE w:val="0"/>
+              <w:autoSpaceDN w:val="0"/>
+              <w:adjustRightInd w:val="0"/>
+              <w:spacing w:after="0" w:line="240" w:lineRule="auto"/>
+              <w:jc w:val="left"/>
+              <w:rPr>
+                <w:rFonts w:ascii="Courier New" w:hAnsi="Courier New" w:cs="Courier New"/>
+                <w:szCs w:val="24"/>
+                <w:lang w:eastAsia="lt-LT"/>
+              </w:rPr>
+            </w:pPr>
+            <w:r>
+              <w:rPr>
+                <w:rFonts w:ascii="Courier New" w:hAnsi="Courier New" w:cs="Courier New"/>
+                <w:color w:val="000000"/>
+                <w:sz w:val="20"/>
+                <w:szCs w:val="20"/>
+                <w:lang w:eastAsia="lt-LT"/>
+              </w:rPr>
+              <w:t>confMatrix = evaluate(categoryClassifier, validationSet);</w:t>
+            </w:r>
+          </w:p>
+          <w:p>
+            <w:pPr>
+              <w:autoSpaceDE w:val="0"/>
+              <w:autoSpaceDN w:val="0"/>
+              <w:adjustRightInd w:val="0"/>
+              <w:spacing w:after="0" w:line="240" w:lineRule="auto"/>
+              <w:jc w:val="left"/>
+              <w:rPr>
+                <w:rFonts w:ascii="Courier New" w:hAnsi="Courier New" w:cs="Courier New"/>
+                <w:szCs w:val="24"/>
+                <w:lang w:eastAsia="lt-LT"/>
+              </w:rPr>
+            </w:pPr>
+            <w:r>
+              <w:rPr>
+                <w:rFonts w:ascii="Courier New" w:hAnsi="Courier New" w:cs="Courier New"/>
+                <w:color w:val="000000"/>
+                <w:sz w:val="20"/>
+                <w:szCs w:val="20"/>
+                <w:lang w:eastAsia="lt-LT"/>
+              </w:rPr>
+              <w:t xml:space="preserve"> </w:t>
+            </w:r>
+          </w:p>
+          <w:p>
+            <w:pPr>
+              <w:autoSpaceDE w:val="0"/>
+              <w:autoSpaceDN w:val="0"/>
+              <w:adjustRightInd w:val="0"/>
+              <w:spacing w:after="0" w:line="240" w:lineRule="auto"/>
+              <w:jc w:val="left"/>
+              <w:rPr>
+                <w:rFonts w:ascii="Courier New" w:hAnsi="Courier New" w:cs="Courier New"/>
+                <w:szCs w:val="24"/>
+                <w:lang w:eastAsia="lt-LT"/>
+              </w:rPr>
+            </w:pPr>
+            <w:r>
+              <w:rPr>
+                <w:rFonts w:ascii="Courier New" w:hAnsi="Courier New" w:cs="Courier New"/>
+                <w:color w:val="228B22"/>
+                <w:sz w:val="20"/>
+                <w:szCs w:val="20"/>
+                <w:lang w:eastAsia="lt-LT"/>
+              </w:rPr>
+              <w:t>% Vidutinis tikslumas</w:t>
+            </w:r>
+          </w:p>
+          <w:p>
+            <w:pPr>
+              <w:autoSpaceDE w:val="0"/>
+              <w:autoSpaceDN w:val="0"/>
+              <w:adjustRightInd w:val="0"/>
+              <w:spacing w:after="0" w:line="240" w:lineRule="auto"/>
+              <w:jc w:val="left"/>
+              <w:rPr>
+                <w:rFonts w:ascii="Courier New" w:hAnsi="Courier New" w:cs="Courier New"/>
+                <w:szCs w:val="24"/>
+                <w:lang w:eastAsia="lt-LT"/>
+              </w:rPr>
+            </w:pPr>
+            <w:r>
+              <w:rPr>
+                <w:rFonts w:ascii="Courier New" w:hAnsi="Courier New" w:cs="Courier New"/>
+                <w:color w:val="000000"/>
+                <w:sz w:val="20"/>
+                <w:szCs w:val="20"/>
+                <w:lang w:eastAsia="lt-LT"/>
+              </w:rPr>
+              <w:t>mean(diag(confMatrix));</w:t>
+            </w:r>
+          </w:p>
+          <w:p>
+            <w:pPr>
+              <w:autoSpaceDE w:val="0"/>
+              <w:autoSpaceDN w:val="0"/>
+              <w:adjustRightInd w:val="0"/>
+              <w:spacing w:after="0" w:line="240" w:lineRule="auto"/>
+              <w:jc w:val="left"/>
+              <w:rPr>
+                <w:rFonts w:ascii="Courier New" w:hAnsi="Courier New" w:cs="Courier New"/>
+                <w:szCs w:val="24"/>
+                <w:lang w:eastAsia="lt-LT"/>
+              </w:rPr>
+            </w:pPr>
+            <w:r>
+              <w:rPr>
+                <w:rFonts w:ascii="Courier New" w:hAnsi="Courier New" w:cs="Courier New"/>
+                <w:color w:val="000000"/>
+                <w:sz w:val="20"/>
+                <w:szCs w:val="20"/>
+                <w:lang w:eastAsia="lt-LT"/>
+              </w:rPr>
+              <w:t xml:space="preserve"> </w:t>
+            </w:r>
+          </w:p>
+          <w:p>
+            <w:pPr>
+              <w:autoSpaceDE w:val="0"/>
+              <w:autoSpaceDN w:val="0"/>
+              <w:adjustRightInd w:val="0"/>
+              <w:spacing w:after="0" w:line="240" w:lineRule="auto"/>
+              <w:jc w:val="left"/>
+              <w:rPr>
+                <w:rFonts w:ascii="Courier New" w:hAnsi="Courier New" w:cs="Courier New"/>
+                <w:szCs w:val="24"/>
+                <w:lang w:eastAsia="lt-LT"/>
+              </w:rPr>
+            </w:pPr>
+            <w:r>
+              <w:rPr>
+                <w:rFonts w:ascii="Courier New" w:hAnsi="Courier New" w:cs="Courier New"/>
+                <w:color w:val="000000"/>
+                <w:sz w:val="20"/>
+                <w:szCs w:val="20"/>
+                <w:lang w:eastAsia="lt-LT"/>
+              </w:rPr>
+              <w:t xml:space="preserve">img = imread(fullfile(rootFolder, </w:t>
+            </w:r>
+            <w:r>
+              <w:rPr>
+                <w:rFonts w:ascii="Courier New" w:hAnsi="Courier New" w:cs="Courier New"/>
+                <w:color w:val="A020F0"/>
+                <w:sz w:val="20"/>
+                <w:szCs w:val="20"/>
+                <w:lang w:eastAsia="lt-LT"/>
+              </w:rPr>
+              <w:t>'č'</w:t>
+            </w:r>
+            <w:r>
+              <w:rPr>
+                <w:rFonts w:ascii="Courier New" w:hAnsi="Courier New" w:cs="Courier New"/>
+                <w:color w:val="000000"/>
+                <w:sz w:val="20"/>
+                <w:szCs w:val="20"/>
+                <w:lang w:eastAsia="lt-LT"/>
+              </w:rPr>
+              <w:t xml:space="preserve">, </w:t>
+            </w:r>
+            <w:r>
+              <w:rPr>
+                <w:rFonts w:ascii="Courier New" w:hAnsi="Courier New" w:cs="Courier New"/>
+                <w:color w:val="A020F0"/>
+                <w:sz w:val="20"/>
+                <w:szCs w:val="20"/>
+                <w:lang w:eastAsia="lt-LT"/>
+              </w:rPr>
+              <w:t>'1.jpg'</w:t>
+            </w:r>
+            <w:r>
+              <w:rPr>
+                <w:rFonts w:ascii="Courier New" w:hAnsi="Courier New" w:cs="Courier New"/>
+                <w:color w:val="000000"/>
+                <w:sz w:val="20"/>
+                <w:szCs w:val="20"/>
+                <w:lang w:eastAsia="lt-LT"/>
+              </w:rPr>
+              <w:t>));</w:t>
+            </w:r>
+          </w:p>
+          <w:p>
+            <w:pPr>
+              <w:autoSpaceDE w:val="0"/>
+              <w:autoSpaceDN w:val="0"/>
+              <w:adjustRightInd w:val="0"/>
+              <w:spacing w:after="0" w:line="240" w:lineRule="auto"/>
+              <w:jc w:val="left"/>
+              <w:rPr>
+                <w:rFonts w:ascii="Courier New" w:hAnsi="Courier New" w:cs="Courier New"/>
+                <w:szCs w:val="24"/>
+                <w:lang w:eastAsia="lt-LT"/>
+              </w:rPr>
+            </w:pPr>
+            <w:r>
+              <w:rPr>
+                <w:rFonts w:ascii="Courier New" w:hAnsi="Courier New" w:cs="Courier New"/>
+                <w:color w:val="000000"/>
+                <w:sz w:val="20"/>
+                <w:szCs w:val="20"/>
+                <w:lang w:eastAsia="lt-LT"/>
+              </w:rPr>
+              <w:t>[labelIdx, scores] = predict(categoryClassifier, img);</w:t>
+            </w:r>
+          </w:p>
+          <w:p>
+            <w:pPr>
+              <w:autoSpaceDE w:val="0"/>
+              <w:autoSpaceDN w:val="0"/>
+              <w:adjustRightInd w:val="0"/>
+              <w:spacing w:after="0" w:line="240" w:lineRule="auto"/>
+              <w:jc w:val="left"/>
+              <w:rPr>
+                <w:rFonts w:ascii="Courier New" w:hAnsi="Courier New" w:cs="Courier New"/>
+                <w:szCs w:val="24"/>
+                <w:lang w:eastAsia="lt-LT"/>
+              </w:rPr>
+            </w:pPr>
+            <w:r>
+              <w:rPr>
+                <w:rFonts w:ascii="Courier New" w:hAnsi="Courier New" w:cs="Courier New"/>
+                <w:color w:val="000000"/>
+                <w:sz w:val="20"/>
+                <w:szCs w:val="20"/>
+                <w:lang w:eastAsia="lt-LT"/>
+              </w:rPr>
+              <w:t xml:space="preserve"> </w:t>
+            </w:r>
+          </w:p>
+          <w:p>
+            <w:pPr>
+              <w:autoSpaceDE w:val="0"/>
+              <w:autoSpaceDN w:val="0"/>
+              <w:adjustRightInd w:val="0"/>
+              <w:spacing w:after="0" w:line="240" w:lineRule="auto"/>
+              <w:jc w:val="left"/>
+              <w:rPr>
+                <w:rFonts w:ascii="Courier New" w:hAnsi="Courier New" w:cs="Courier New"/>
+                <w:szCs w:val="24"/>
+                <w:lang w:eastAsia="lt-LT"/>
+              </w:rPr>
+            </w:pPr>
+            <w:r>
+              <w:rPr>
+                <w:rFonts w:ascii="Courier New" w:hAnsi="Courier New" w:cs="Courier New"/>
+                <w:color w:val="228B22"/>
+                <w:sz w:val="20"/>
+                <w:szCs w:val="20"/>
+                <w:lang w:eastAsia="lt-LT"/>
+              </w:rPr>
+              <w:t>% Spejama raide</w:t>
+            </w:r>
+          </w:p>
+          <w:p>
+            <w:pPr>
+              <w:autoSpaceDE w:val="0"/>
+              <w:autoSpaceDN w:val="0"/>
+              <w:adjustRightInd w:val="0"/>
+              <w:spacing w:after="0" w:line="240" w:lineRule="auto"/>
+              <w:jc w:val="left"/>
+              <w:rPr>
+                <w:rFonts w:ascii="Courier New" w:hAnsi="Courier New" w:cs="Courier New"/>
+                <w:szCs w:val="24"/>
+                <w:lang w:eastAsia="lt-LT"/>
+              </w:rPr>
+            </w:pPr>
+            <w:r>
+              <w:rPr>
+                <w:rFonts w:ascii="Courier New" w:hAnsi="Courier New" w:cs="Courier New"/>
+                <w:color w:val="000000"/>
+                <w:sz w:val="20"/>
+                <w:szCs w:val="20"/>
+                <w:lang w:eastAsia="lt-LT"/>
+              </w:rPr>
+              <w:t>categoryClassifier.Labels(labelIdx)</w:t>
+            </w:r>
+          </w:p>
+          <w:p/>
+        </w:tc>
+      </w:tr>
+    </w:tbl>
+    <w:p/>
+    <w:p>
+      <w:pPr>
+        <w:pStyle w:val="Heading1"/>
+      </w:pPr>
+      <w:bookmarkStart w:id="8" w:name="_Toc483521767"/>
+      <w:r>
+        <w:t>Išvados</w:t>
+      </w:r>
+      <w:bookmarkEnd w:id="8"/>
+    </w:p>
+    <w:p>
+      <w:r>
+        <w:t>Galiu teigti, kad algoritmas veikia, teisingai, bet ne ypač tiksliai. Priklausomai nuo duomenų kiekio pamokymui ir analizei rezultatai per daug nesikeitė, buvo 68-71</w:t>
+      </w:r>
+      <w:r>
         <w:rPr>
           <w:lang w:val="en-US"/>
         </w:rPr>
-      </w:pPr>
-    </w:p>
+        <w:t xml:space="preserve">% </w:t>
+      </w:r>
+      <w:r>
+        <w:t xml:space="preserve">tikslumo tarpe. Tokius rezultatus labiausiai įtakoja duomenys ir jų paruošimas, kadangi raštas ranka turi daug skirtingų savybių ir sunku parašyti panašias raides, tai ir tikslumas gavosi pusėtinas. </w:t>
+      </w:r>
+      <w:r>
+        <w:t>Vis dėlto Bag of Features galima naudoti teksto rašyto ranka atpažinimui.</w:t>
+      </w:r>
+    </w:p>
+    <w:p/>
     <w:sectPr>
       <w:footerReference w:type="default" r:id="rId8"/>
       <w:pgSz w:w="11906" w:h="16838"/>
@@ -1282,7 +3044,7 @@
       <w:rPr>
         <w:noProof/>
       </w:rPr>
-      <w:t>2</w:t>
+      <w:t>6</w:t>
     </w:r>
     <w:r>
       <w:fldChar w:fldCharType="end"/>
@@ -3641,7 +5403,7 @@
 </file>
 
 <file path=customXml/itemProps1.xml><?xml version="1.0" encoding="utf-8"?>
-<ds:datastoreItem xmlns:ds="http://schemas.openxmlformats.org/officeDocument/2006/customXml" ds:itemID="{07B61DBE-554A-4B20-A62D-3243F4DB92CD}">
+<ds:datastoreItem xmlns:ds="http://schemas.openxmlformats.org/officeDocument/2006/customXml" ds:itemID="{F85A4503-B98E-42F2-9573-ABB03EA3D208}">
   <ds:schemaRefs>
     <ds:schemaRef ds:uri="http://schemas.openxmlformats.org/officeDocument/2006/bibliography"/>
   </ds:schemaRefs>

</xml_diff>